<commit_message>
Práctica 5 - Ejercicios añadidos
</commit_message>
<xml_diff>
--- a/Prácticas/Práctica_5/Ejemplo_3/Ejercicio_3.docx
+++ b/Prácticas/Práctica_5/Ejemplo_3/Ejercicio_3.docx
@@ -29,7 +29,7 @@
         </w:trPr>
         <w:tc>
           <w:tcPr>
-            <w:tcW w:w="1413" w:type="dxa"/>
+            <w:tcW w:w="1490" w:type="dxa"/>
             <w:shd w:val="clear" w:color="auto" w:fill="auto"/>
             <w:tcMar>
               <w:top w:w="72" w:type="dxa"/>
@@ -71,7 +71,7 @@
         </w:tc>
         <w:tc>
           <w:tcPr>
-            <w:tcW w:w="6937" w:type="dxa"/>
+            <w:tcW w:w="6860" w:type="dxa"/>
             <w:shd w:val="clear" w:color="auto" w:fill="auto"/>
             <w:tcMar>
               <w:top w:w="72" w:type="dxa"/>
@@ -102,57 +102,58 @@
         </w:trPr>
         <w:tc>
           <w:tcPr>
-            <w:tcW w:w="1413" w:type="dxa"/>
-            <w:shd w:val="clear" w:color="auto" w:fill="auto"/>
-            <w:tcMar>
-              <w:top w:w="72" w:type="dxa"/>
-              <w:left w:w="144" w:type="dxa"/>
-              <w:bottom w:w="72" w:type="dxa"/>
-              <w:right w:w="144" w:type="dxa"/>
-            </w:tcMar>
-            <w:hideMark/>
-          </w:tcPr>
-          <w:p>
-            <w:pPr>
-              <w:rPr>
-                <w:lang w:val="es-ES"/>
-              </w:rPr>
-            </w:pPr>
+            <w:tcW w:w="1490" w:type="dxa"/>
+            <w:shd w:val="clear" w:color="auto" w:fill="auto"/>
+            <w:tcMar>
+              <w:top w:w="72" w:type="dxa"/>
+              <w:left w:w="144" w:type="dxa"/>
+              <w:bottom w:w="72" w:type="dxa"/>
+              <w:right w:w="144" w:type="dxa"/>
+            </w:tcMar>
+            <w:hideMark/>
+          </w:tcPr>
+          <w:p>
+            <w:pPr>
+              <w:rPr>
+                <w:lang w:val="es-ES"/>
+              </w:rPr>
+            </w:pPr>
+            <w:proofErr w:type="spellStart"/>
             <w:r>
               <w:rPr>
                 <w:b/>
                 <w:bCs/>
+                <w:color w:val="FF0000"/>
                 <w:lang w:val="es-ES"/>
               </w:rPr>
               <w:t>Process</w:t>
             </w:r>
-          </w:p>
-        </w:tc>
-        <w:tc>
-          <w:tcPr>
-            <w:tcW w:w="6937" w:type="dxa"/>
-            <w:shd w:val="clear" w:color="auto" w:fill="auto"/>
-            <w:tcMar>
-              <w:top w:w="72" w:type="dxa"/>
-              <w:left w:w="144" w:type="dxa"/>
-              <w:bottom w:w="72" w:type="dxa"/>
-              <w:right w:w="144" w:type="dxa"/>
-            </w:tcMar>
-            <w:hideMark/>
-          </w:tcPr>
-          <w:p>
-            <w:pPr>
-              <w:rPr>
-                <w:lang w:val="en-US"/>
-              </w:rPr>
-            </w:pPr>
-            <w:r>
-              <w:rPr>
-                <w:i/>
-                <w:iCs/>
-                <w:lang w:val="en-US"/>
-              </w:rPr>
-              <w:t>&lt;process ID the PPI is related to&gt;</w:t>
+            <w:proofErr w:type="spellEnd"/>
+          </w:p>
+        </w:tc>
+        <w:tc>
+          <w:tcPr>
+            <w:tcW w:w="6860" w:type="dxa"/>
+            <w:shd w:val="clear" w:color="auto" w:fill="auto"/>
+            <w:tcMar>
+              <w:top w:w="72" w:type="dxa"/>
+              <w:left w:w="144" w:type="dxa"/>
+              <w:bottom w:w="72" w:type="dxa"/>
+              <w:right w:w="144" w:type="dxa"/>
+            </w:tcMar>
+            <w:hideMark/>
+          </w:tcPr>
+          <w:p>
+            <w:pPr>
+              <w:rPr>
+                <w:lang w:val="en-US"/>
+              </w:rPr>
+            </w:pPr>
+            <w:r>
+              <w:rPr>
+                <w:lang w:val="en-US"/>
+              </w:rPr>
+              <w:t>RFC management</w:t>
             </w:r>
           </w:p>
         </w:tc>
@@ -163,22 +164,23 @@
         </w:trPr>
         <w:tc>
           <w:tcPr>
-            <w:tcW w:w="1413" w:type="dxa"/>
-            <w:shd w:val="clear" w:color="auto" w:fill="auto"/>
-            <w:tcMar>
-              <w:top w:w="72" w:type="dxa"/>
-              <w:left w:w="144" w:type="dxa"/>
-              <w:bottom w:w="72" w:type="dxa"/>
-              <w:right w:w="144" w:type="dxa"/>
-            </w:tcMar>
-            <w:hideMark/>
-          </w:tcPr>
-          <w:p>
-            <w:pPr>
-              <w:rPr>
-                <w:lang w:val="es-ES"/>
-              </w:rPr>
-            </w:pPr>
+            <w:tcW w:w="1490" w:type="dxa"/>
+            <w:shd w:val="clear" w:color="auto" w:fill="auto"/>
+            <w:tcMar>
+              <w:top w:w="72" w:type="dxa"/>
+              <w:left w:w="144" w:type="dxa"/>
+              <w:bottom w:w="72" w:type="dxa"/>
+              <w:right w:w="144" w:type="dxa"/>
+            </w:tcMar>
+            <w:hideMark/>
+          </w:tcPr>
+          <w:p>
+            <w:pPr>
+              <w:rPr>
+                <w:lang w:val="es-ES"/>
+              </w:rPr>
+            </w:pPr>
+            <w:proofErr w:type="spellStart"/>
             <w:r>
               <w:rPr>
                 <w:b/>
@@ -187,11 +189,12 @@
               </w:rPr>
               <w:t>Goals</w:t>
             </w:r>
-          </w:p>
-        </w:tc>
-        <w:tc>
-          <w:tcPr>
-            <w:tcW w:w="6937" w:type="dxa"/>
+            <w:proofErr w:type="spellEnd"/>
+          </w:p>
+        </w:tc>
+        <w:tc>
+          <w:tcPr>
+            <w:tcW w:w="6860" w:type="dxa"/>
             <w:shd w:val="clear" w:color="auto" w:fill="auto"/>
             <w:tcMar>
               <w:top w:w="72" w:type="dxa"/>
@@ -224,22 +227,23 @@
         </w:trPr>
         <w:tc>
           <w:tcPr>
-            <w:tcW w:w="1413" w:type="dxa"/>
-            <w:shd w:val="clear" w:color="auto" w:fill="auto"/>
-            <w:tcMar>
-              <w:top w:w="72" w:type="dxa"/>
-              <w:left w:w="144" w:type="dxa"/>
-              <w:bottom w:w="72" w:type="dxa"/>
-              <w:right w:w="144" w:type="dxa"/>
-            </w:tcMar>
-            <w:hideMark/>
-          </w:tcPr>
-          <w:p>
-            <w:pPr>
-              <w:rPr>
-                <w:lang w:val="es-ES"/>
-              </w:rPr>
-            </w:pPr>
+            <w:tcW w:w="1490" w:type="dxa"/>
+            <w:shd w:val="clear" w:color="auto" w:fill="auto"/>
+            <w:tcMar>
+              <w:top w:w="72" w:type="dxa"/>
+              <w:left w:w="144" w:type="dxa"/>
+              <w:bottom w:w="72" w:type="dxa"/>
+              <w:right w:w="144" w:type="dxa"/>
+            </w:tcMar>
+            <w:hideMark/>
+          </w:tcPr>
+          <w:p>
+            <w:pPr>
+              <w:rPr>
+                <w:lang w:val="es-ES"/>
+              </w:rPr>
+            </w:pPr>
+            <w:proofErr w:type="spellStart"/>
             <w:r>
               <w:rPr>
                 <w:b/>
@@ -247,13 +251,34 @@
                 <w:color w:val="FF0000"/>
                 <w:lang w:val="es-ES"/>
               </w:rPr>
-              <w:t>Measure Definition</w:t>
-            </w:r>
-          </w:p>
-        </w:tc>
-        <w:tc>
-          <w:tcPr>
-            <w:tcW w:w="6937" w:type="dxa"/>
+              <w:t>Measure</w:t>
+            </w:r>
+            <w:proofErr w:type="spellEnd"/>
+            <w:r>
+              <w:rPr>
+                <w:b/>
+                <w:bCs/>
+                <w:color w:val="FF0000"/>
+                <w:lang w:val="es-ES"/>
+              </w:rPr>
+              <w:t xml:space="preserve"> </w:t>
+            </w:r>
+            <w:proofErr w:type="spellStart"/>
+            <w:r>
+              <w:rPr>
+                <w:b/>
+                <w:bCs/>
+                <w:color w:val="FF0000"/>
+                <w:lang w:val="es-ES"/>
+              </w:rPr>
+              <w:t>Definition</w:t>
+            </w:r>
+            <w:proofErr w:type="spellEnd"/>
+          </w:p>
+        </w:tc>
+        <w:tc>
+          <w:tcPr>
+            <w:tcW w:w="6860" w:type="dxa"/>
             <w:shd w:val="clear" w:color="auto" w:fill="auto"/>
             <w:tcMar>
               <w:top w:w="72" w:type="dxa"/>
@@ -285,7 +310,35 @@
               <w:rPr>
                 <w:lang w:val="en-US"/>
               </w:rPr>
-              <w:t>between the time instants when activity Analyse in committee changes to state active and when activity Analyse in committee changes to state completed.</w:t>
+              <w:t xml:space="preserve">between the time instants when activity </w:t>
+            </w:r>
+            <w:proofErr w:type="spellStart"/>
+            <w:r>
+              <w:rPr>
+                <w:lang w:val="en-US"/>
+              </w:rPr>
+              <w:t>Analyse</w:t>
+            </w:r>
+            <w:proofErr w:type="spellEnd"/>
+            <w:r>
+              <w:rPr>
+                <w:lang w:val="en-US"/>
+              </w:rPr>
+              <w:t xml:space="preserve"> in committee changes to state active and when activity </w:t>
+            </w:r>
+            <w:proofErr w:type="spellStart"/>
+            <w:r>
+              <w:rPr>
+                <w:lang w:val="en-US"/>
+              </w:rPr>
+              <w:t>Analyse</w:t>
+            </w:r>
+            <w:proofErr w:type="spellEnd"/>
+            <w:r>
+              <w:rPr>
+                <w:lang w:val="en-US"/>
+              </w:rPr>
+              <w:t xml:space="preserve"> in committee changes to state completed.</w:t>
             </w:r>
             <w:r>
               <w:rPr>
@@ -302,7 +355,7 @@
         </w:trPr>
         <w:tc>
           <w:tcPr>
-            <w:tcW w:w="1413" w:type="dxa"/>
+            <w:tcW w:w="1490" w:type="dxa"/>
             <w:shd w:val="clear" w:color="auto" w:fill="auto"/>
             <w:tcMar>
               <w:top w:w="72" w:type="dxa"/>
@@ -331,42 +384,148 @@
         </w:tc>
         <w:tc>
           <w:tcPr>
-            <w:tcW w:w="6937" w:type="dxa"/>
-            <w:shd w:val="clear" w:color="auto" w:fill="auto"/>
-            <w:tcMar>
-              <w:top w:w="72" w:type="dxa"/>
-              <w:left w:w="144" w:type="dxa"/>
-              <w:bottom w:w="72" w:type="dxa"/>
-              <w:right w:w="144" w:type="dxa"/>
-            </w:tcMar>
-            <w:hideMark/>
-          </w:tcPr>
-          <w:p>
-            <w:pPr>
-              <w:rPr>
-                <w:rFonts w:cs="Mangal" w:hint="cs"/>
+            <w:tcW w:w="6860" w:type="dxa"/>
+            <w:shd w:val="clear" w:color="auto" w:fill="auto"/>
+            <w:tcMar>
+              <w:top w:w="72" w:type="dxa"/>
+              <w:left w:w="144" w:type="dxa"/>
+              <w:bottom w:w="72" w:type="dxa"/>
+              <w:right w:w="144" w:type="dxa"/>
+            </w:tcMar>
+            <w:hideMark/>
+          </w:tcPr>
+          <w:p>
+            <w:pPr>
+              <w:rPr>
+                <w:rFonts w:cs="Mangal"/>
                 <w:szCs w:val="21"/>
                 <w:cs/>
                 <w:lang w:val="es-ES" w:bidi="mr-IN"/>
               </w:rPr>
             </w:pPr>
-            <w:r>
-              <w:rPr>
-                <w:lang w:val="es-ES"/>
-              </w:rPr>
-              <w:t>The PPI valu</w:t>
-            </w:r>
-            <w:r>
-              <w:rPr>
-                <w:lang w:val="es-ES"/>
-              </w:rPr>
-              <w:t>e must be lower t</w:t>
-            </w:r>
-            <w:r>
-              <w:rPr>
-                <w:lang w:val="es-ES"/>
-              </w:rPr>
-              <w:t>han one working day.</w:t>
+            <w:proofErr w:type="spellStart"/>
+            <w:r>
+              <w:rPr>
+                <w:lang w:val="es-ES"/>
+              </w:rPr>
+              <w:t>The</w:t>
+            </w:r>
+            <w:proofErr w:type="spellEnd"/>
+            <w:r>
+              <w:rPr>
+                <w:lang w:val="es-ES"/>
+              </w:rPr>
+              <w:t xml:space="preserve"> PPI </w:t>
+            </w:r>
+            <w:proofErr w:type="spellStart"/>
+            <w:r>
+              <w:rPr>
+                <w:lang w:val="es-ES"/>
+              </w:rPr>
+              <w:t>valu</w:t>
+            </w:r>
+            <w:r>
+              <w:rPr>
+                <w:lang w:val="es-ES"/>
+              </w:rPr>
+              <w:t>e</w:t>
+            </w:r>
+            <w:proofErr w:type="spellEnd"/>
+            <w:r>
+              <w:rPr>
+                <w:lang w:val="es-ES"/>
+              </w:rPr>
+              <w:t xml:space="preserve"> </w:t>
+            </w:r>
+            <w:proofErr w:type="spellStart"/>
+            <w:r>
+              <w:rPr>
+                <w:lang w:val="es-ES"/>
+              </w:rPr>
+              <w:t>must</w:t>
+            </w:r>
+            <w:proofErr w:type="spellEnd"/>
+            <w:r>
+              <w:rPr>
+                <w:lang w:val="es-ES"/>
+              </w:rPr>
+              <w:t xml:space="preserve"> be </w:t>
+            </w:r>
+            <w:proofErr w:type="spellStart"/>
+            <w:r>
+              <w:rPr>
+                <w:lang w:val="es-ES"/>
+              </w:rPr>
+              <w:t>lower</w:t>
+            </w:r>
+            <w:proofErr w:type="spellEnd"/>
+            <w:r>
+              <w:rPr>
+                <w:lang w:val="es-ES"/>
+              </w:rPr>
+              <w:t xml:space="preserve"> </w:t>
+            </w:r>
+            <w:proofErr w:type="spellStart"/>
+            <w:r>
+              <w:rPr>
+                <w:lang w:val="es-ES"/>
+              </w:rPr>
+              <w:t>t</w:t>
+            </w:r>
+            <w:r>
+              <w:rPr>
+                <w:lang w:val="es-ES"/>
+              </w:rPr>
+              <w:t>han</w:t>
+            </w:r>
+            <w:proofErr w:type="spellEnd"/>
+            <w:r>
+              <w:rPr>
+                <w:lang w:val="es-ES"/>
+              </w:rPr>
+              <w:t xml:space="preserve"> </w:t>
+            </w:r>
+            <w:proofErr w:type="spellStart"/>
+            <w:r>
+              <w:rPr>
+                <w:lang w:val="es-ES"/>
+              </w:rPr>
+              <w:t>one</w:t>
+            </w:r>
+            <w:proofErr w:type="spellEnd"/>
+            <w:r>
+              <w:rPr>
+                <w:lang w:val="es-ES"/>
+              </w:rPr>
+              <w:t xml:space="preserve"> </w:t>
+            </w:r>
+            <w:proofErr w:type="spellStart"/>
+            <w:r>
+              <w:rPr>
+                <w:lang w:val="es-ES"/>
+              </w:rPr>
+              <w:t>working</w:t>
+            </w:r>
+            <w:proofErr w:type="spellEnd"/>
+            <w:r>
+              <w:rPr>
+                <w:lang w:val="es-ES"/>
+              </w:rPr>
+              <w:t xml:space="preserve"> </w:t>
+            </w:r>
+            <w:proofErr w:type="spellStart"/>
+            <w:r>
+              <w:rPr>
+                <w:lang w:val="es-ES"/>
+              </w:rPr>
+              <w:t>day</w:t>
+            </w:r>
+            <w:proofErr w:type="spellEnd"/>
+            <w:r>
+              <w:rPr>
+                <w:lang w:val="es-ES"/>
+              </w:rPr>
+              <w:t>.</w:t>
             </w:r>
             <w:r>
               <w:rPr>
@@ -383,22 +542,23 @@
         </w:trPr>
         <w:tc>
           <w:tcPr>
-            <w:tcW w:w="1413" w:type="dxa"/>
-            <w:shd w:val="clear" w:color="auto" w:fill="auto"/>
-            <w:tcMar>
-              <w:top w:w="72" w:type="dxa"/>
-              <w:left w:w="144" w:type="dxa"/>
-              <w:bottom w:w="72" w:type="dxa"/>
-              <w:right w:w="144" w:type="dxa"/>
-            </w:tcMar>
-            <w:hideMark/>
-          </w:tcPr>
-          <w:p>
-            <w:pPr>
-              <w:rPr>
-                <w:lang w:val="es-ES"/>
-              </w:rPr>
-            </w:pPr>
+            <w:tcW w:w="1490" w:type="dxa"/>
+            <w:shd w:val="clear" w:color="auto" w:fill="auto"/>
+            <w:tcMar>
+              <w:top w:w="72" w:type="dxa"/>
+              <w:left w:w="144" w:type="dxa"/>
+              <w:bottom w:w="72" w:type="dxa"/>
+              <w:right w:w="144" w:type="dxa"/>
+            </w:tcMar>
+            <w:hideMark/>
+          </w:tcPr>
+          <w:p>
+            <w:pPr>
+              <w:rPr>
+                <w:lang w:val="es-ES"/>
+              </w:rPr>
+            </w:pPr>
+            <w:proofErr w:type="spellStart"/>
             <w:r>
               <w:rPr>
                 <w:b/>
@@ -407,11 +567,12 @@
               </w:rPr>
               <w:t>Scope</w:t>
             </w:r>
-          </w:p>
-        </w:tc>
-        <w:tc>
-          <w:tcPr>
-            <w:tcW w:w="6937" w:type="dxa"/>
+            <w:proofErr w:type="spellEnd"/>
+          </w:p>
+        </w:tc>
+        <w:tc>
+          <w:tcPr>
+            <w:tcW w:w="6860" w:type="dxa"/>
             <w:shd w:val="clear" w:color="auto" w:fill="auto"/>
             <w:tcMar>
               <w:top w:w="72" w:type="dxa"/>
@@ -444,12 +605,14 @@
                 <w:lang w:val="es-ES"/>
               </w:rPr>
             </w:pPr>
+            <w:proofErr w:type="spellStart"/>
             <w:r>
               <w:rPr>
                 <w:lang w:val="es-ES"/>
               </w:rPr>
               <w:t>All</w:t>
             </w:r>
+            <w:proofErr w:type="spellEnd"/>
           </w:p>
           <w:p>
             <w:pPr>
@@ -490,22 +653,23 @@
         </w:trPr>
         <w:tc>
           <w:tcPr>
-            <w:tcW w:w="1413" w:type="dxa"/>
-            <w:shd w:val="clear" w:color="auto" w:fill="auto"/>
-            <w:tcMar>
-              <w:top w:w="72" w:type="dxa"/>
-              <w:left w:w="144" w:type="dxa"/>
-              <w:bottom w:w="72" w:type="dxa"/>
-              <w:right w:w="144" w:type="dxa"/>
-            </w:tcMar>
-            <w:hideMark/>
-          </w:tcPr>
-          <w:p>
-            <w:pPr>
-              <w:rPr>
-                <w:lang w:val="es-ES"/>
-              </w:rPr>
-            </w:pPr>
+            <w:tcW w:w="1490" w:type="dxa"/>
+            <w:shd w:val="clear" w:color="auto" w:fill="auto"/>
+            <w:tcMar>
+              <w:top w:w="72" w:type="dxa"/>
+              <w:left w:w="144" w:type="dxa"/>
+              <w:bottom w:w="72" w:type="dxa"/>
+              <w:right w:w="144" w:type="dxa"/>
+            </w:tcMar>
+            <w:hideMark/>
+          </w:tcPr>
+          <w:p>
+            <w:pPr>
+              <w:rPr>
+                <w:lang w:val="es-ES"/>
+              </w:rPr>
+            </w:pPr>
+            <w:proofErr w:type="spellStart"/>
             <w:r>
               <w:rPr>
                 <w:b/>
@@ -514,11 +678,12 @@
               </w:rPr>
               <w:t>Source</w:t>
             </w:r>
-          </w:p>
-        </w:tc>
-        <w:tc>
-          <w:tcPr>
-            <w:tcW w:w="6937" w:type="dxa"/>
+            <w:proofErr w:type="spellEnd"/>
+          </w:p>
+        </w:tc>
+        <w:tc>
+          <w:tcPr>
+            <w:tcW w:w="6860" w:type="dxa"/>
             <w:shd w:val="clear" w:color="auto" w:fill="auto"/>
             <w:tcMar>
               <w:top w:w="72" w:type="dxa"/>
@@ -546,7 +711,23 @@
                 <w:iCs/>
                 <w:lang w:val="en-US"/>
               </w:rPr>
-              <w:t>source from whcih the PPI measure can be taken</w:t>
+              <w:t xml:space="preserve">source from </w:t>
+            </w:r>
+            <w:r>
+              <w:rPr>
+                <w:i/>
+                <w:iCs/>
+                <w:lang w:val="en-US"/>
+              </w:rPr>
+              <w:t>which</w:t>
+            </w:r>
+            <w:r>
+              <w:rPr>
+                <w:i/>
+                <w:iCs/>
+                <w:lang w:val="en-US"/>
+              </w:rPr>
+              <w:t xml:space="preserve"> the PPI measure can be taken</w:t>
             </w:r>
             <w:r>
               <w:rPr>
@@ -563,22 +744,23 @@
         </w:trPr>
         <w:tc>
           <w:tcPr>
-            <w:tcW w:w="1413" w:type="dxa"/>
-            <w:shd w:val="clear" w:color="auto" w:fill="auto"/>
-            <w:tcMar>
-              <w:top w:w="72" w:type="dxa"/>
-              <w:left w:w="144" w:type="dxa"/>
-              <w:bottom w:w="72" w:type="dxa"/>
-              <w:right w:w="144" w:type="dxa"/>
-            </w:tcMar>
-            <w:hideMark/>
-          </w:tcPr>
-          <w:p>
-            <w:pPr>
-              <w:rPr>
-                <w:lang w:val="es-ES"/>
-              </w:rPr>
-            </w:pPr>
+            <w:tcW w:w="1490" w:type="dxa"/>
+            <w:shd w:val="clear" w:color="auto" w:fill="auto"/>
+            <w:tcMar>
+              <w:top w:w="72" w:type="dxa"/>
+              <w:left w:w="144" w:type="dxa"/>
+              <w:bottom w:w="72" w:type="dxa"/>
+              <w:right w:w="144" w:type="dxa"/>
+            </w:tcMar>
+            <w:hideMark/>
+          </w:tcPr>
+          <w:p>
+            <w:pPr>
+              <w:rPr>
+                <w:lang w:val="es-ES"/>
+              </w:rPr>
+            </w:pPr>
+            <w:proofErr w:type="spellStart"/>
             <w:r>
               <w:rPr>
                 <w:b/>
@@ -587,11 +769,12 @@
               </w:rPr>
               <w:t>Responsible</w:t>
             </w:r>
-          </w:p>
-        </w:tc>
-        <w:tc>
-          <w:tcPr>
-            <w:tcW w:w="6937" w:type="dxa"/>
+            <w:proofErr w:type="spellEnd"/>
+          </w:p>
+        </w:tc>
+        <w:tc>
+          <w:tcPr>
+            <w:tcW w:w="6860" w:type="dxa"/>
             <w:shd w:val="clear" w:color="auto" w:fill="auto"/>
             <w:tcMar>
               <w:top w:w="72" w:type="dxa"/>
@@ -627,6 +810,7 @@
               </w:rPr>
               <w:t>&gt;|&lt;</w:t>
             </w:r>
+            <w:proofErr w:type="spellStart"/>
             <w:r>
               <w:rPr>
                 <w:i/>
@@ -635,12 +819,14 @@
               </w:rPr>
               <w:t>department</w:t>
             </w:r>
+            <w:proofErr w:type="spellEnd"/>
             <w:r>
               <w:rPr>
                 <w:lang w:val="es-ES"/>
               </w:rPr>
               <w:t>&gt;|&lt;</w:t>
             </w:r>
+            <w:proofErr w:type="spellStart"/>
             <w:r>
               <w:rPr>
                 <w:i/>
@@ -649,12 +835,14 @@
               </w:rPr>
               <w:t>organisation</w:t>
             </w:r>
+            <w:proofErr w:type="spellEnd"/>
             <w:r>
               <w:rPr>
                 <w:lang w:val="es-ES"/>
               </w:rPr>
               <w:t>&gt;|&lt;</w:t>
             </w:r>
+            <w:proofErr w:type="spellStart"/>
             <w:r>
               <w:rPr>
                 <w:i/>
@@ -663,6 +851,7 @@
               </w:rPr>
               <w:t>person</w:t>
             </w:r>
+            <w:proofErr w:type="spellEnd"/>
             <w:r>
               <w:rPr>
                 <w:lang w:val="es-ES"/>
@@ -678,22 +867,23 @@
         </w:trPr>
         <w:tc>
           <w:tcPr>
-            <w:tcW w:w="1413" w:type="dxa"/>
-            <w:shd w:val="clear" w:color="auto" w:fill="auto"/>
-            <w:tcMar>
-              <w:top w:w="72" w:type="dxa"/>
-              <w:left w:w="144" w:type="dxa"/>
-              <w:bottom w:w="72" w:type="dxa"/>
-              <w:right w:w="144" w:type="dxa"/>
-            </w:tcMar>
-            <w:hideMark/>
-          </w:tcPr>
-          <w:p>
-            <w:pPr>
-              <w:rPr>
-                <w:lang w:val="es-ES"/>
-              </w:rPr>
-            </w:pPr>
+            <w:tcW w:w="1490" w:type="dxa"/>
+            <w:shd w:val="clear" w:color="auto" w:fill="auto"/>
+            <w:tcMar>
+              <w:top w:w="72" w:type="dxa"/>
+              <w:left w:w="144" w:type="dxa"/>
+              <w:bottom w:w="72" w:type="dxa"/>
+              <w:right w:w="144" w:type="dxa"/>
+            </w:tcMar>
+            <w:hideMark/>
+          </w:tcPr>
+          <w:p>
+            <w:pPr>
+              <w:rPr>
+                <w:lang w:val="es-ES"/>
+              </w:rPr>
+            </w:pPr>
+            <w:proofErr w:type="spellStart"/>
             <w:r>
               <w:rPr>
                 <w:b/>
@@ -702,11 +892,12 @@
               </w:rPr>
               <w:t>Informed</w:t>
             </w:r>
-          </w:p>
-        </w:tc>
-        <w:tc>
-          <w:tcPr>
-            <w:tcW w:w="6937" w:type="dxa"/>
+            <w:proofErr w:type="spellEnd"/>
+          </w:p>
+        </w:tc>
+        <w:tc>
+          <w:tcPr>
+            <w:tcW w:w="6860" w:type="dxa"/>
             <w:shd w:val="clear" w:color="auto" w:fill="auto"/>
             <w:tcMar>
               <w:top w:w="72" w:type="dxa"/>
@@ -742,6 +933,7 @@
               </w:rPr>
               <w:t>&gt;|&lt;</w:t>
             </w:r>
+            <w:proofErr w:type="spellStart"/>
             <w:r>
               <w:rPr>
                 <w:i/>
@@ -750,12 +942,14 @@
               </w:rPr>
               <w:t>department</w:t>
             </w:r>
+            <w:proofErr w:type="spellEnd"/>
             <w:r>
               <w:rPr>
                 <w:lang w:val="es-ES"/>
               </w:rPr>
               <w:t>&gt;|&lt;</w:t>
             </w:r>
+            <w:proofErr w:type="spellStart"/>
             <w:r>
               <w:rPr>
                 <w:i/>
@@ -764,12 +958,14 @@
               </w:rPr>
               <w:t>organisation</w:t>
             </w:r>
+            <w:proofErr w:type="spellEnd"/>
             <w:r>
               <w:rPr>
                 <w:lang w:val="es-ES"/>
               </w:rPr>
               <w:t>&gt;|&lt;</w:t>
             </w:r>
+            <w:proofErr w:type="spellStart"/>
             <w:r>
               <w:rPr>
                 <w:i/>
@@ -778,6 +974,7 @@
               </w:rPr>
               <w:t>person</w:t>
             </w:r>
+            <w:proofErr w:type="spellEnd"/>
             <w:r>
               <w:rPr>
                 <w:lang w:val="es-ES"/>
@@ -793,22 +990,23 @@
         </w:trPr>
         <w:tc>
           <w:tcPr>
-            <w:tcW w:w="1413" w:type="dxa"/>
-            <w:shd w:val="clear" w:color="auto" w:fill="auto"/>
-            <w:tcMar>
-              <w:top w:w="72" w:type="dxa"/>
-              <w:left w:w="144" w:type="dxa"/>
-              <w:bottom w:w="72" w:type="dxa"/>
-              <w:right w:w="144" w:type="dxa"/>
-            </w:tcMar>
-            <w:hideMark/>
-          </w:tcPr>
-          <w:p>
-            <w:pPr>
-              <w:rPr>
-                <w:lang w:val="es-ES"/>
-              </w:rPr>
-            </w:pPr>
+            <w:tcW w:w="1490" w:type="dxa"/>
+            <w:shd w:val="clear" w:color="auto" w:fill="auto"/>
+            <w:tcMar>
+              <w:top w:w="72" w:type="dxa"/>
+              <w:left w:w="144" w:type="dxa"/>
+              <w:bottom w:w="72" w:type="dxa"/>
+              <w:right w:w="144" w:type="dxa"/>
+            </w:tcMar>
+            <w:hideMark/>
+          </w:tcPr>
+          <w:p>
+            <w:pPr>
+              <w:rPr>
+                <w:lang w:val="es-ES"/>
+              </w:rPr>
+            </w:pPr>
+            <w:proofErr w:type="spellStart"/>
             <w:r>
               <w:rPr>
                 <w:b/>
@@ -817,11 +1015,12 @@
               </w:rPr>
               <w:t>Comments</w:t>
             </w:r>
-          </w:p>
-        </w:tc>
-        <w:tc>
-          <w:tcPr>
-            <w:tcW w:w="6937" w:type="dxa"/>
+            <w:proofErr w:type="spellEnd"/>
+          </w:p>
+        </w:tc>
+        <w:tc>
+          <w:tcPr>
+            <w:tcW w:w="6860" w:type="dxa"/>
             <w:shd w:val="clear" w:color="auto" w:fill="auto"/>
             <w:tcMar>
               <w:top w:w="72" w:type="dxa"/>
@@ -948,7 +1147,47 @@
               </w:rPr>
             </w:pPr>
             <w:r>
-              <w:t>El porcentaje de RFCs correctivas de las aprobadas debe ser menor o igual que 2.</w:t>
+              <w:t xml:space="preserve">El </w:t>
+            </w:r>
+            <w:proofErr w:type="spellStart"/>
+            <w:r>
+              <w:t>porcentaje</w:t>
+            </w:r>
+            <w:proofErr w:type="spellEnd"/>
+            <w:r>
+              <w:t xml:space="preserve"> de RFCs </w:t>
+            </w:r>
+            <w:proofErr w:type="spellStart"/>
+            <w:r>
+              <w:t>correctivas</w:t>
+            </w:r>
+            <w:proofErr w:type="spellEnd"/>
+            <w:r>
+              <w:t xml:space="preserve"> de las </w:t>
+            </w:r>
+            <w:proofErr w:type="spellStart"/>
+            <w:r>
+              <w:t>aprobadas</w:t>
+            </w:r>
+            <w:proofErr w:type="spellEnd"/>
+            <w:r>
+              <w:t xml:space="preserve"> debe ser </w:t>
+            </w:r>
+            <w:proofErr w:type="spellStart"/>
+            <w:r>
+              <w:t>menor</w:t>
+            </w:r>
+            <w:proofErr w:type="spellEnd"/>
+            <w:r>
+              <w:t xml:space="preserve"> o </w:t>
+            </w:r>
+            <w:proofErr w:type="spellStart"/>
+            <w:r>
+              <w:t>igual</w:t>
+            </w:r>
+            <w:proofErr w:type="spellEnd"/>
+            <w:r>
+              <w:t xml:space="preserve"> que 2.</w:t>
             </w:r>
           </w:p>
         </w:tc>
@@ -975,14 +1214,17 @@
                 <w:lang w:val="es-ES"/>
               </w:rPr>
             </w:pPr>
+            <w:proofErr w:type="spellStart"/>
             <w:r>
               <w:rPr>
                 <w:b/>
                 <w:bCs/>
+                <w:color w:val="FF0000"/>
                 <w:lang w:val="es-ES"/>
               </w:rPr>
               <w:t>Process</w:t>
             </w:r>
+            <w:proofErr w:type="spellEnd"/>
           </w:p>
         </w:tc>
         <w:tc>
@@ -1005,11 +1247,9 @@
             </w:pPr>
             <w:r>
               <w:rPr>
-                <w:i/>
-                <w:iCs/>
-                <w:lang w:val="en-US"/>
-              </w:rPr>
-              <w:t>&lt;process ID the PPI is related to&gt;</w:t>
+                <w:lang w:val="en-US"/>
+              </w:rPr>
+              <w:t>RFC management</w:t>
             </w:r>
           </w:p>
         </w:tc>
@@ -1036,6 +1276,7 @@
                 <w:lang w:val="es-ES"/>
               </w:rPr>
             </w:pPr>
+            <w:proofErr w:type="spellStart"/>
             <w:r>
               <w:rPr>
                 <w:b/>
@@ -1044,6 +1285,7 @@
               </w:rPr>
               <w:t>Goals</w:t>
             </w:r>
+            <w:proofErr w:type="spellEnd"/>
           </w:p>
         </w:tc>
         <w:tc>
@@ -1097,6 +1339,7 @@
                 <w:lang w:val="es-ES"/>
               </w:rPr>
             </w:pPr>
+            <w:proofErr w:type="spellStart"/>
             <w:r>
               <w:rPr>
                 <w:b/>
@@ -1104,8 +1347,29 @@
                 <w:color w:val="FF0000"/>
                 <w:lang w:val="es-ES"/>
               </w:rPr>
-              <w:t>Measure Definition</w:t>
-            </w:r>
+              <w:t>Measure</w:t>
+            </w:r>
+            <w:proofErr w:type="spellEnd"/>
+            <w:r>
+              <w:rPr>
+                <w:b/>
+                <w:bCs/>
+                <w:color w:val="FF0000"/>
+                <w:lang w:val="es-ES"/>
+              </w:rPr>
+              <w:t xml:space="preserve"> </w:t>
+            </w:r>
+            <w:proofErr w:type="spellStart"/>
+            <w:r>
+              <w:rPr>
+                <w:b/>
+                <w:bCs/>
+                <w:color w:val="FF0000"/>
+                <w:lang w:val="es-ES"/>
+              </w:rPr>
+              <w:t>Definition</w:t>
+            </w:r>
+            <w:proofErr w:type="spellEnd"/>
           </w:p>
         </w:tc>
         <w:tc>
@@ -1148,7 +1412,219 @@
               <w:rPr>
                 <w:lang w:val="en-US"/>
               </w:rPr>
-              <w:t xml:space="preserve">times data object RFC satisfies “tipo de cambio = corrective” and b is the number of times data object RFC changes state to received. </w:t>
+              <w:t xml:space="preserve">times data object RFC satisfies </w:t>
+            </w:r>
+            <w:proofErr w:type="spellStart"/>
+            <w:r>
+              <w:rPr>
+                <w:lang w:val="en-US"/>
+              </w:rPr>
+              <w:t>typeOfChange</w:t>
+            </w:r>
+            <w:proofErr w:type="spellEnd"/>
+            <w:r>
+              <w:rPr>
+                <w:lang w:val="en-US"/>
+              </w:rPr>
+              <w:t xml:space="preserve"> = corrective and b is the number of times </w:t>
+            </w:r>
+            <w:r>
+              <w:rPr>
+                <w:lang w:val="en-US"/>
+              </w:rPr>
+              <w:t xml:space="preserve">activity Approve RFC </w:t>
+            </w:r>
+            <w:r>
+              <w:rPr>
+                <w:lang w:val="en-US"/>
+              </w:rPr>
+              <w:t xml:space="preserve">changes state to received. </w:t>
+            </w:r>
+          </w:p>
+          <w:p>
+            <w:pPr>
+              <w:rPr>
+                <w:lang w:val="en-US"/>
+              </w:rPr>
+            </w:pPr>
+          </w:p>
+          <w:p>
+            <w:pPr>
+              <w:rPr>
+                <w:lang w:val="en-US"/>
+              </w:rPr>
+            </w:pPr>
+            <w:r>
+              <w:rPr>
+                <w:lang w:val="en-US"/>
+              </w:rPr>
+              <w:t>(</w:t>
+            </w:r>
+            <w:r>
+              <w:rPr>
+                <w:lang w:val="en-US"/>
+              </w:rPr>
+              <w:t xml:space="preserve">El total </w:t>
+            </w:r>
+            <w:proofErr w:type="spellStart"/>
+            <w:r>
+              <w:rPr>
+                <w:lang w:val="en-US"/>
+              </w:rPr>
+              <w:t>t</w:t>
+            </w:r>
+            <w:r>
+              <w:rPr>
+                <w:lang w:val="en-US"/>
+              </w:rPr>
+              <w:t>ambién</w:t>
+            </w:r>
+            <w:proofErr w:type="spellEnd"/>
+            <w:r>
+              <w:rPr>
+                <w:lang w:val="en-US"/>
+              </w:rPr>
+              <w:t xml:space="preserve"> se </w:t>
+            </w:r>
+            <w:proofErr w:type="spellStart"/>
+            <w:r>
+              <w:rPr>
+                <w:lang w:val="en-US"/>
+              </w:rPr>
+              <w:t>puede</w:t>
+            </w:r>
+            <w:proofErr w:type="spellEnd"/>
+            <w:r>
+              <w:rPr>
+                <w:lang w:val="en-US"/>
+              </w:rPr>
+              <w:t xml:space="preserve"> </w:t>
+            </w:r>
+            <w:proofErr w:type="spellStart"/>
+            <w:r>
+              <w:rPr>
+                <w:lang w:val="en-US"/>
+              </w:rPr>
+              <w:t>tomar</w:t>
+            </w:r>
+            <w:proofErr w:type="spellEnd"/>
+            <w:r>
+              <w:rPr>
+                <w:lang w:val="en-US"/>
+              </w:rPr>
+              <w:t xml:space="preserve"> del </w:t>
+            </w:r>
+            <w:proofErr w:type="spellStart"/>
+            <w:r>
+              <w:rPr>
+                <w:lang w:val="en-US"/>
+              </w:rPr>
+              <w:t>evento</w:t>
+            </w:r>
+            <w:proofErr w:type="spellEnd"/>
+            <w:r>
+              <w:rPr>
+                <w:lang w:val="en-US"/>
+              </w:rPr>
+              <w:t xml:space="preserve"> de </w:t>
+            </w:r>
+            <w:proofErr w:type="spellStart"/>
+            <w:r>
+              <w:rPr>
+                <w:lang w:val="en-US"/>
+              </w:rPr>
+              <w:t>activación</w:t>
+            </w:r>
+            <w:proofErr w:type="spellEnd"/>
+            <w:r>
+              <w:rPr>
+                <w:lang w:val="en-US"/>
+              </w:rPr>
+              <w:t xml:space="preserve"> e </w:t>
+            </w:r>
+            <w:proofErr w:type="spellStart"/>
+            <w:r>
+              <w:rPr>
+                <w:lang w:val="en-US"/>
+              </w:rPr>
+              <w:t>incluso</w:t>
+            </w:r>
+            <w:proofErr w:type="spellEnd"/>
+            <w:r>
+              <w:rPr>
+                <w:lang w:val="en-US"/>
+              </w:rPr>
+              <w:t xml:space="preserve"> del nº de </w:t>
+            </w:r>
+            <w:proofErr w:type="spellStart"/>
+            <w:r>
+              <w:rPr>
+                <w:lang w:val="en-US"/>
+              </w:rPr>
+              <w:t>veces</w:t>
+            </w:r>
+            <w:proofErr w:type="spellEnd"/>
+            <w:r>
+              <w:rPr>
+                <w:lang w:val="en-US"/>
+              </w:rPr>
+              <w:t xml:space="preserve"> que cambia de </w:t>
+            </w:r>
+            <w:proofErr w:type="spellStart"/>
+            <w:r>
+              <w:rPr>
+                <w:lang w:val="en-US"/>
+              </w:rPr>
+              <w:t>estado</w:t>
+            </w:r>
+            <w:proofErr w:type="spellEnd"/>
+            <w:r>
+              <w:rPr>
+                <w:lang w:val="en-US"/>
+              </w:rPr>
+              <w:t xml:space="preserve"> </w:t>
+            </w:r>
+            <w:proofErr w:type="spellStart"/>
+            <w:r>
+              <w:rPr>
+                <w:lang w:val="en-US"/>
+              </w:rPr>
+              <w:t>el</w:t>
+            </w:r>
+            <w:proofErr w:type="spellEnd"/>
+            <w:r>
+              <w:rPr>
+                <w:lang w:val="en-US"/>
+              </w:rPr>
+              <w:t xml:space="preserve"> </w:t>
+            </w:r>
+            <w:proofErr w:type="spellStart"/>
+            <w:r>
+              <w:rPr>
+                <w:lang w:val="en-US"/>
+              </w:rPr>
+              <w:t>objeto</w:t>
+            </w:r>
+            <w:proofErr w:type="spellEnd"/>
+            <w:r>
+              <w:rPr>
+                <w:lang w:val="en-US"/>
+              </w:rPr>
+              <w:t xml:space="preserve"> de </w:t>
+            </w:r>
+            <w:proofErr w:type="spellStart"/>
+            <w:r>
+              <w:rPr>
+                <w:lang w:val="en-US"/>
+              </w:rPr>
+              <w:t>datos</w:t>
+            </w:r>
+            <w:proofErr w:type="spellEnd"/>
+            <w:r>
+              <w:rPr>
+                <w:lang w:val="en-US"/>
+              </w:rPr>
+              <w:t xml:space="preserve"> RFC approved).</w:t>
             </w:r>
           </w:p>
         </w:tc>
@@ -1201,23 +1677,123 @@
           <w:p>
             <w:pPr>
               <w:rPr>
-                <w:rFonts w:cs="Mangal" w:hint="cs"/>
+                <w:rFonts w:cs="Mangal"/>
                 <w:szCs w:val="21"/>
                 <w:cs/>
                 <w:lang w:val="es-ES" w:bidi="mr-IN"/>
               </w:rPr>
             </w:pPr>
-            <w:r>
-              <w:rPr>
-                <w:lang w:val="es-ES"/>
-              </w:rPr>
-              <w:t xml:space="preserve">The PPI </w:t>
-            </w:r>
-            <w:r>
-              <w:rPr>
-                <w:lang w:val="es-ES"/>
-              </w:rPr>
-              <w:t>value must be lower or equal than two.</w:t>
+            <w:proofErr w:type="spellStart"/>
+            <w:r>
+              <w:rPr>
+                <w:lang w:val="es-ES"/>
+              </w:rPr>
+              <w:t>The</w:t>
+            </w:r>
+            <w:proofErr w:type="spellEnd"/>
+            <w:r>
+              <w:rPr>
+                <w:lang w:val="es-ES"/>
+              </w:rPr>
+              <w:t xml:space="preserve"> PPI </w:t>
+            </w:r>
+            <w:proofErr w:type="spellStart"/>
+            <w:r>
+              <w:rPr>
+                <w:lang w:val="es-ES"/>
+              </w:rPr>
+              <w:t>value</w:t>
+            </w:r>
+            <w:proofErr w:type="spellEnd"/>
+            <w:r>
+              <w:rPr>
+                <w:lang w:val="es-ES"/>
+              </w:rPr>
+              <w:t xml:space="preserve"> </w:t>
+            </w:r>
+            <w:proofErr w:type="spellStart"/>
+            <w:r>
+              <w:rPr>
+                <w:lang w:val="es-ES"/>
+              </w:rPr>
+              <w:t>must</w:t>
+            </w:r>
+            <w:proofErr w:type="spellEnd"/>
+            <w:r>
+              <w:rPr>
+                <w:lang w:val="es-ES"/>
+              </w:rPr>
+              <w:t xml:space="preserve"> be </w:t>
+            </w:r>
+            <w:proofErr w:type="spellStart"/>
+            <w:r>
+              <w:rPr>
+                <w:lang w:val="es-ES"/>
+              </w:rPr>
+              <w:t>lower</w:t>
+            </w:r>
+            <w:proofErr w:type="spellEnd"/>
+            <w:r>
+              <w:rPr>
+                <w:lang w:val="es-ES"/>
+              </w:rPr>
+              <w:t xml:space="preserve"> </w:t>
+            </w:r>
+            <w:proofErr w:type="spellStart"/>
+            <w:r>
+              <w:rPr>
+                <w:lang w:val="es-ES"/>
+              </w:rPr>
+              <w:t>or</w:t>
+            </w:r>
+            <w:proofErr w:type="spellEnd"/>
+            <w:r>
+              <w:rPr>
+                <w:lang w:val="es-ES"/>
+              </w:rPr>
+              <w:t xml:space="preserve"> </w:t>
+            </w:r>
+            <w:proofErr w:type="spellStart"/>
+            <w:r>
+              <w:rPr>
+                <w:lang w:val="es-ES"/>
+              </w:rPr>
+              <w:t>equal</w:t>
+            </w:r>
+            <w:proofErr w:type="spellEnd"/>
+            <w:r>
+              <w:rPr>
+                <w:lang w:val="es-ES"/>
+              </w:rPr>
+              <w:t xml:space="preserve"> </w:t>
+            </w:r>
+            <w:proofErr w:type="spellStart"/>
+            <w:r>
+              <w:rPr>
+                <w:lang w:val="es-ES"/>
+              </w:rPr>
+              <w:t>than</w:t>
+            </w:r>
+            <w:proofErr w:type="spellEnd"/>
+            <w:r>
+              <w:rPr>
+                <w:lang w:val="es-ES"/>
+              </w:rPr>
+              <w:t xml:space="preserve"> </w:t>
+            </w:r>
+            <w:proofErr w:type="spellStart"/>
+            <w:r>
+              <w:rPr>
+                <w:lang w:val="es-ES"/>
+              </w:rPr>
+              <w:t>two</w:t>
+            </w:r>
+            <w:proofErr w:type="spellEnd"/>
+            <w:r>
+              <w:rPr>
+                <w:lang w:val="es-ES"/>
+              </w:rPr>
+              <w:t>.</w:t>
             </w:r>
           </w:p>
         </w:tc>
@@ -1244,6 +1820,7 @@
                 <w:lang w:val="es-ES"/>
               </w:rPr>
             </w:pPr>
+            <w:proofErr w:type="spellStart"/>
             <w:r>
               <w:rPr>
                 <w:b/>
@@ -1252,6 +1829,7 @@
               </w:rPr>
               <w:t>Scope</w:t>
             </w:r>
+            <w:proofErr w:type="spellEnd"/>
           </w:p>
         </w:tc>
         <w:tc>
@@ -1289,12 +1867,14 @@
                 <w:lang w:val="es-ES"/>
               </w:rPr>
             </w:pPr>
+            <w:proofErr w:type="spellStart"/>
             <w:r>
               <w:rPr>
                 <w:lang w:val="es-ES"/>
               </w:rPr>
               <w:t>All</w:t>
             </w:r>
+            <w:proofErr w:type="spellEnd"/>
           </w:p>
           <w:p>
             <w:pPr>
@@ -1351,6 +1931,7 @@
                 <w:lang w:val="es-ES"/>
               </w:rPr>
             </w:pPr>
+            <w:proofErr w:type="spellStart"/>
             <w:r>
               <w:rPr>
                 <w:b/>
@@ -1359,6 +1940,7 @@
               </w:rPr>
               <w:t>Source</w:t>
             </w:r>
+            <w:proofErr w:type="spellEnd"/>
           </w:p>
         </w:tc>
         <w:tc>
@@ -1391,7 +1973,23 @@
                 <w:iCs/>
                 <w:lang w:val="en-US"/>
               </w:rPr>
-              <w:t>source from whcih the PPI measure can be taken</w:t>
+              <w:t xml:space="preserve">source from </w:t>
+            </w:r>
+            <w:r>
+              <w:rPr>
+                <w:i/>
+                <w:iCs/>
+                <w:lang w:val="en-US"/>
+              </w:rPr>
+              <w:t>which</w:t>
+            </w:r>
+            <w:r>
+              <w:rPr>
+                <w:i/>
+                <w:iCs/>
+                <w:lang w:val="en-US"/>
+              </w:rPr>
+              <w:t xml:space="preserve"> the PPI measure can be taken</w:t>
             </w:r>
             <w:r>
               <w:rPr>
@@ -1424,6 +2022,7 @@
                 <w:lang w:val="es-ES"/>
               </w:rPr>
             </w:pPr>
+            <w:proofErr w:type="spellStart"/>
             <w:r>
               <w:rPr>
                 <w:b/>
@@ -1432,6 +2031,7 @@
               </w:rPr>
               <w:t>Responsible</w:t>
             </w:r>
+            <w:proofErr w:type="spellEnd"/>
           </w:p>
         </w:tc>
         <w:tc>
@@ -1472,6 +2072,7 @@
               </w:rPr>
               <w:t>&gt;|&lt;</w:t>
             </w:r>
+            <w:proofErr w:type="spellStart"/>
             <w:r>
               <w:rPr>
                 <w:i/>
@@ -1480,12 +2081,14 @@
               </w:rPr>
               <w:t>department</w:t>
             </w:r>
+            <w:proofErr w:type="spellEnd"/>
             <w:r>
               <w:rPr>
                 <w:lang w:val="es-ES"/>
               </w:rPr>
               <w:t>&gt;|&lt;</w:t>
             </w:r>
+            <w:proofErr w:type="spellStart"/>
             <w:r>
               <w:rPr>
                 <w:i/>
@@ -1494,12 +2097,14 @@
               </w:rPr>
               <w:t>organisation</w:t>
             </w:r>
+            <w:proofErr w:type="spellEnd"/>
             <w:r>
               <w:rPr>
                 <w:lang w:val="es-ES"/>
               </w:rPr>
               <w:t>&gt;|&lt;</w:t>
             </w:r>
+            <w:proofErr w:type="spellStart"/>
             <w:r>
               <w:rPr>
                 <w:i/>
@@ -1508,6 +2113,7 @@
               </w:rPr>
               <w:t>person</w:t>
             </w:r>
+            <w:proofErr w:type="spellEnd"/>
             <w:r>
               <w:rPr>
                 <w:lang w:val="es-ES"/>
@@ -1539,6 +2145,7 @@
                 <w:lang w:val="es-ES"/>
               </w:rPr>
             </w:pPr>
+            <w:proofErr w:type="spellStart"/>
             <w:r>
               <w:rPr>
                 <w:b/>
@@ -1547,6 +2154,7 @@
               </w:rPr>
               <w:t>Informed</w:t>
             </w:r>
+            <w:proofErr w:type="spellEnd"/>
           </w:p>
         </w:tc>
         <w:tc>
@@ -1587,6 +2195,7 @@
               </w:rPr>
               <w:t>&gt;|&lt;</w:t>
             </w:r>
+            <w:proofErr w:type="spellStart"/>
             <w:r>
               <w:rPr>
                 <w:i/>
@@ -1595,12 +2204,14 @@
               </w:rPr>
               <w:t>department</w:t>
             </w:r>
+            <w:proofErr w:type="spellEnd"/>
             <w:r>
               <w:rPr>
                 <w:lang w:val="es-ES"/>
               </w:rPr>
               <w:t>&gt;|&lt;</w:t>
             </w:r>
+            <w:proofErr w:type="spellStart"/>
             <w:r>
               <w:rPr>
                 <w:i/>
@@ -1609,12 +2220,14 @@
               </w:rPr>
               <w:t>organisation</w:t>
             </w:r>
+            <w:proofErr w:type="spellEnd"/>
             <w:r>
               <w:rPr>
                 <w:lang w:val="es-ES"/>
               </w:rPr>
               <w:t>&gt;|&lt;</w:t>
             </w:r>
+            <w:proofErr w:type="spellStart"/>
             <w:r>
               <w:rPr>
                 <w:i/>
@@ -1623,6 +2236,7 @@
               </w:rPr>
               <w:t>person</w:t>
             </w:r>
+            <w:proofErr w:type="spellEnd"/>
             <w:r>
               <w:rPr>
                 <w:lang w:val="es-ES"/>
@@ -1654,6 +2268,7 @@
                 <w:lang w:val="es-ES"/>
               </w:rPr>
             </w:pPr>
+            <w:proofErr w:type="spellStart"/>
             <w:r>
               <w:rPr>
                 <w:b/>
@@ -1662,6 +2277,7 @@
               </w:rPr>
               <w:t>Comments</w:t>
             </w:r>
+            <w:proofErr w:type="spellEnd"/>
           </w:p>
         </w:tc>
         <w:tc>
@@ -1734,7 +2350,7 @@
         </w:trPr>
         <w:tc>
           <w:tcPr>
-            <w:tcW w:w="1413" w:type="dxa"/>
+            <w:tcW w:w="1490" w:type="dxa"/>
             <w:shd w:val="clear" w:color="auto" w:fill="auto"/>
             <w:tcMar>
               <w:top w:w="72" w:type="dxa"/>
@@ -1759,6 +2375,7 @@
                 <w:color w:val="FF0000"/>
                 <w:lang w:val="es-ES"/>
               </w:rPr>
+              <w:lastRenderedPageBreak/>
               <w:t>PPI-</w:t>
             </w:r>
             <w:r>
@@ -1776,24 +2393,72 @@
         </w:tc>
         <w:tc>
           <w:tcPr>
-            <w:tcW w:w="6937" w:type="dxa"/>
-            <w:shd w:val="clear" w:color="auto" w:fill="auto"/>
-            <w:tcMar>
-              <w:top w:w="72" w:type="dxa"/>
-              <w:left w:w="144" w:type="dxa"/>
-              <w:bottom w:w="72" w:type="dxa"/>
-              <w:right w:w="144" w:type="dxa"/>
-            </w:tcMar>
-            <w:hideMark/>
-          </w:tcPr>
-          <w:p>
-            <w:pPr>
-              <w:rPr>
-                <w:lang w:val="es-ES"/>
-              </w:rPr>
-            </w:pPr>
-            <w:r>
-              <w:t>El porcentaje de RFCs perfectivas y adaptativas de las aprobadas debe ser menor o igual que 4.</w:t>
+            <w:tcW w:w="6860" w:type="dxa"/>
+            <w:shd w:val="clear" w:color="auto" w:fill="auto"/>
+            <w:tcMar>
+              <w:top w:w="72" w:type="dxa"/>
+              <w:left w:w="144" w:type="dxa"/>
+              <w:bottom w:w="72" w:type="dxa"/>
+              <w:right w:w="144" w:type="dxa"/>
+            </w:tcMar>
+            <w:hideMark/>
+          </w:tcPr>
+          <w:p>
+            <w:pPr>
+              <w:rPr>
+                <w:lang w:val="es-ES"/>
+              </w:rPr>
+            </w:pPr>
+            <w:r>
+              <w:t xml:space="preserve">El </w:t>
+            </w:r>
+            <w:proofErr w:type="spellStart"/>
+            <w:r>
+              <w:t>porcentaje</w:t>
+            </w:r>
+            <w:proofErr w:type="spellEnd"/>
+            <w:r>
+              <w:t xml:space="preserve"> de RFCs </w:t>
+            </w:r>
+            <w:proofErr w:type="spellStart"/>
+            <w:r>
+              <w:t>perfectivas</w:t>
+            </w:r>
+            <w:proofErr w:type="spellEnd"/>
+            <w:r>
+              <w:t xml:space="preserve"> y </w:t>
+            </w:r>
+            <w:proofErr w:type="spellStart"/>
+            <w:r>
+              <w:t>adaptativas</w:t>
+            </w:r>
+            <w:proofErr w:type="spellEnd"/>
+            <w:r>
+              <w:t xml:space="preserve"> de las </w:t>
+            </w:r>
+            <w:proofErr w:type="spellStart"/>
+            <w:r>
+              <w:t>aprobadas</w:t>
+            </w:r>
+            <w:proofErr w:type="spellEnd"/>
+            <w:r>
+              <w:t xml:space="preserve"> debe ser </w:t>
+            </w:r>
+            <w:proofErr w:type="spellStart"/>
+            <w:r>
+              <w:t>menor</w:t>
+            </w:r>
+            <w:proofErr w:type="spellEnd"/>
+            <w:r>
+              <w:t xml:space="preserve"> o </w:t>
+            </w:r>
+            <w:proofErr w:type="spellStart"/>
+            <w:r>
+              <w:t>igual</w:t>
+            </w:r>
+            <w:proofErr w:type="spellEnd"/>
+            <w:r>
+              <w:t xml:space="preserve"> que 4.</w:t>
             </w:r>
           </w:p>
         </w:tc>
@@ -1804,57 +2469,58 @@
         </w:trPr>
         <w:tc>
           <w:tcPr>
-            <w:tcW w:w="1413" w:type="dxa"/>
-            <w:shd w:val="clear" w:color="auto" w:fill="auto"/>
-            <w:tcMar>
-              <w:top w:w="72" w:type="dxa"/>
-              <w:left w:w="144" w:type="dxa"/>
-              <w:bottom w:w="72" w:type="dxa"/>
-              <w:right w:w="144" w:type="dxa"/>
-            </w:tcMar>
-            <w:hideMark/>
-          </w:tcPr>
-          <w:p>
-            <w:pPr>
-              <w:rPr>
-                <w:lang w:val="es-ES"/>
-              </w:rPr>
-            </w:pPr>
+            <w:tcW w:w="1490" w:type="dxa"/>
+            <w:shd w:val="clear" w:color="auto" w:fill="auto"/>
+            <w:tcMar>
+              <w:top w:w="72" w:type="dxa"/>
+              <w:left w:w="144" w:type="dxa"/>
+              <w:bottom w:w="72" w:type="dxa"/>
+              <w:right w:w="144" w:type="dxa"/>
+            </w:tcMar>
+            <w:hideMark/>
+          </w:tcPr>
+          <w:p>
+            <w:pPr>
+              <w:rPr>
+                <w:lang w:val="es-ES"/>
+              </w:rPr>
+            </w:pPr>
+            <w:proofErr w:type="spellStart"/>
             <w:r>
               <w:rPr>
                 <w:b/>
                 <w:bCs/>
+                <w:color w:val="FF0000"/>
                 <w:lang w:val="es-ES"/>
               </w:rPr>
               <w:t>Process</w:t>
             </w:r>
-          </w:p>
-        </w:tc>
-        <w:tc>
-          <w:tcPr>
-            <w:tcW w:w="6937" w:type="dxa"/>
-            <w:shd w:val="clear" w:color="auto" w:fill="auto"/>
-            <w:tcMar>
-              <w:top w:w="72" w:type="dxa"/>
-              <w:left w:w="144" w:type="dxa"/>
-              <w:bottom w:w="72" w:type="dxa"/>
-              <w:right w:w="144" w:type="dxa"/>
-            </w:tcMar>
-            <w:hideMark/>
-          </w:tcPr>
-          <w:p>
-            <w:pPr>
-              <w:rPr>
-                <w:lang w:val="en-US"/>
-              </w:rPr>
-            </w:pPr>
-            <w:r>
-              <w:rPr>
-                <w:i/>
-                <w:iCs/>
-                <w:lang w:val="en-US"/>
-              </w:rPr>
-              <w:t>&lt;process ID the PPI is related to&gt;</w:t>
+            <w:proofErr w:type="spellEnd"/>
+          </w:p>
+        </w:tc>
+        <w:tc>
+          <w:tcPr>
+            <w:tcW w:w="6860" w:type="dxa"/>
+            <w:shd w:val="clear" w:color="auto" w:fill="auto"/>
+            <w:tcMar>
+              <w:top w:w="72" w:type="dxa"/>
+              <w:left w:w="144" w:type="dxa"/>
+              <w:bottom w:w="72" w:type="dxa"/>
+              <w:right w:w="144" w:type="dxa"/>
+            </w:tcMar>
+            <w:hideMark/>
+          </w:tcPr>
+          <w:p>
+            <w:pPr>
+              <w:rPr>
+                <w:lang w:val="en-US"/>
+              </w:rPr>
+            </w:pPr>
+            <w:r>
+              <w:rPr>
+                <w:lang w:val="en-US"/>
+              </w:rPr>
+              <w:t>RFC management</w:t>
             </w:r>
           </w:p>
         </w:tc>
@@ -1865,36 +2531,37 @@
         </w:trPr>
         <w:tc>
           <w:tcPr>
-            <w:tcW w:w="1413" w:type="dxa"/>
-            <w:shd w:val="clear" w:color="auto" w:fill="auto"/>
-            <w:tcMar>
-              <w:top w:w="72" w:type="dxa"/>
-              <w:left w:w="144" w:type="dxa"/>
-              <w:bottom w:w="72" w:type="dxa"/>
-              <w:right w:w="144" w:type="dxa"/>
-            </w:tcMar>
-            <w:hideMark/>
-          </w:tcPr>
-          <w:p>
-            <w:pPr>
-              <w:rPr>
-                <w:lang w:val="es-ES"/>
-              </w:rPr>
-            </w:pPr>
+            <w:tcW w:w="1490" w:type="dxa"/>
+            <w:shd w:val="clear" w:color="auto" w:fill="auto"/>
+            <w:tcMar>
+              <w:top w:w="72" w:type="dxa"/>
+              <w:left w:w="144" w:type="dxa"/>
+              <w:bottom w:w="72" w:type="dxa"/>
+              <w:right w:w="144" w:type="dxa"/>
+            </w:tcMar>
+            <w:hideMark/>
+          </w:tcPr>
+          <w:p>
+            <w:pPr>
+              <w:rPr>
+                <w:lang w:val="es-ES"/>
+              </w:rPr>
+            </w:pPr>
+            <w:proofErr w:type="spellStart"/>
             <w:r>
               <w:rPr>
                 <w:b/>
                 <w:bCs/>
                 <w:lang w:val="es-ES"/>
               </w:rPr>
-              <w:lastRenderedPageBreak/>
               <w:t>Goals</w:t>
             </w:r>
-          </w:p>
-        </w:tc>
-        <w:tc>
-          <w:tcPr>
-            <w:tcW w:w="6937" w:type="dxa"/>
+            <w:proofErr w:type="spellEnd"/>
+          </w:p>
+        </w:tc>
+        <w:tc>
+          <w:tcPr>
+            <w:tcW w:w="6860" w:type="dxa"/>
             <w:shd w:val="clear" w:color="auto" w:fill="auto"/>
             <w:tcMar>
               <w:top w:w="72" w:type="dxa"/>
@@ -1927,22 +2594,23 @@
         </w:trPr>
         <w:tc>
           <w:tcPr>
-            <w:tcW w:w="1413" w:type="dxa"/>
-            <w:shd w:val="clear" w:color="auto" w:fill="auto"/>
-            <w:tcMar>
-              <w:top w:w="72" w:type="dxa"/>
-              <w:left w:w="144" w:type="dxa"/>
-              <w:bottom w:w="72" w:type="dxa"/>
-              <w:right w:w="144" w:type="dxa"/>
-            </w:tcMar>
-            <w:hideMark/>
-          </w:tcPr>
-          <w:p>
-            <w:pPr>
-              <w:rPr>
-                <w:lang w:val="es-ES"/>
-              </w:rPr>
-            </w:pPr>
+            <w:tcW w:w="1490" w:type="dxa"/>
+            <w:shd w:val="clear" w:color="auto" w:fill="auto"/>
+            <w:tcMar>
+              <w:top w:w="72" w:type="dxa"/>
+              <w:left w:w="144" w:type="dxa"/>
+              <w:bottom w:w="72" w:type="dxa"/>
+              <w:right w:w="144" w:type="dxa"/>
+            </w:tcMar>
+            <w:hideMark/>
+          </w:tcPr>
+          <w:p>
+            <w:pPr>
+              <w:rPr>
+                <w:lang w:val="es-ES"/>
+              </w:rPr>
+            </w:pPr>
+            <w:proofErr w:type="spellStart"/>
             <w:r>
               <w:rPr>
                 <w:b/>
@@ -1950,13 +2618,34 @@
                 <w:color w:val="FF0000"/>
                 <w:lang w:val="es-ES"/>
               </w:rPr>
-              <w:t>Measure Definition</w:t>
-            </w:r>
-          </w:p>
-        </w:tc>
-        <w:tc>
-          <w:tcPr>
-            <w:tcW w:w="6937" w:type="dxa"/>
+              <w:t>Measure</w:t>
+            </w:r>
+            <w:proofErr w:type="spellEnd"/>
+            <w:r>
+              <w:rPr>
+                <w:b/>
+                <w:bCs/>
+                <w:color w:val="FF0000"/>
+                <w:lang w:val="es-ES"/>
+              </w:rPr>
+              <w:t xml:space="preserve"> </w:t>
+            </w:r>
+            <w:proofErr w:type="spellStart"/>
+            <w:r>
+              <w:rPr>
+                <w:b/>
+                <w:bCs/>
+                <w:color w:val="FF0000"/>
+                <w:lang w:val="es-ES"/>
+              </w:rPr>
+              <w:t>Definition</w:t>
+            </w:r>
+            <w:proofErr w:type="spellEnd"/>
+          </w:p>
+        </w:tc>
+        <w:tc>
+          <w:tcPr>
+            <w:tcW w:w="6860" w:type="dxa"/>
             <w:shd w:val="clear" w:color="auto" w:fill="auto"/>
             <w:tcMar>
               <w:top w:w="72" w:type="dxa"/>
@@ -1983,6 +2672,258 @@
                 <w:lang w:val="en-US"/>
               </w:rPr>
               <w:t xml:space="preserve">calculated </w:t>
+            </w:r>
+            <w:r>
+              <w:rPr>
+                <w:lang w:val="en-US"/>
+              </w:rPr>
+              <w:t>by the function ((</w:t>
+            </w:r>
+            <w:proofErr w:type="spellStart"/>
+            <w:r>
+              <w:rPr>
+                <w:lang w:val="en-US"/>
+              </w:rPr>
+              <w:t>a+b</w:t>
+            </w:r>
+            <w:proofErr w:type="spellEnd"/>
+            <w:r>
+              <w:rPr>
+                <w:lang w:val="en-US"/>
+              </w:rPr>
+              <w:t>)/c)</w:t>
+            </w:r>
+            <w:r>
+              <w:rPr>
+                <w:lang w:val="en-US"/>
+              </w:rPr>
+              <w:t>*100 where a is the</w:t>
+            </w:r>
+            <w:r>
+              <w:rPr>
+                <w:lang w:val="en-US"/>
+              </w:rPr>
+              <w:t xml:space="preserve"> number of times </w:t>
+            </w:r>
+            <w:r>
+              <w:rPr>
+                <w:lang w:val="en-US"/>
+              </w:rPr>
+              <w:t xml:space="preserve">data object RFC satisfies </w:t>
+            </w:r>
+            <w:proofErr w:type="spellStart"/>
+            <w:r>
+              <w:rPr>
+                <w:lang w:val="en-US"/>
+              </w:rPr>
+              <w:t>typeOfChange</w:t>
+            </w:r>
+            <w:proofErr w:type="spellEnd"/>
+            <w:r>
+              <w:rPr>
+                <w:lang w:val="en-US"/>
+              </w:rPr>
+              <w:t xml:space="preserve"> = </w:t>
+            </w:r>
+            <w:r>
+              <w:rPr>
+                <w:lang w:val="en-US"/>
+              </w:rPr>
+              <w:t xml:space="preserve">perfective, b is the number of times data object RFC satisfies </w:t>
+            </w:r>
+            <w:proofErr w:type="spellStart"/>
+            <w:r>
+              <w:rPr>
+                <w:lang w:val="en-US"/>
+              </w:rPr>
+              <w:t>typeOfChange</w:t>
+            </w:r>
+            <w:proofErr w:type="spellEnd"/>
+            <w:r>
+              <w:rPr>
+                <w:lang w:val="en-US"/>
+              </w:rPr>
+              <w:t xml:space="preserve"> = adaptative and c is the </w:t>
+            </w:r>
+            <w:r>
+              <w:rPr>
+                <w:lang w:val="en-US"/>
+              </w:rPr>
+              <w:t xml:space="preserve">is the number of times activity Approve RFC changes state to received. </w:t>
+            </w:r>
+          </w:p>
+          <w:p>
+            <w:pPr>
+              <w:rPr>
+                <w:lang w:val="en-US"/>
+              </w:rPr>
+            </w:pPr>
+          </w:p>
+          <w:p>
+            <w:pPr>
+              <w:rPr>
+                <w:lang w:val="en-US"/>
+              </w:rPr>
+            </w:pPr>
+            <w:r>
+              <w:rPr>
+                <w:lang w:val="en-US"/>
+              </w:rPr>
+              <w:t xml:space="preserve">(El total </w:t>
+            </w:r>
+            <w:proofErr w:type="spellStart"/>
+            <w:r>
+              <w:rPr>
+                <w:lang w:val="en-US"/>
+              </w:rPr>
+              <w:t>también</w:t>
+            </w:r>
+            <w:proofErr w:type="spellEnd"/>
+            <w:r>
+              <w:rPr>
+                <w:lang w:val="en-US"/>
+              </w:rPr>
+              <w:t xml:space="preserve"> se </w:t>
+            </w:r>
+            <w:proofErr w:type="spellStart"/>
+            <w:r>
+              <w:rPr>
+                <w:lang w:val="en-US"/>
+              </w:rPr>
+              <w:t>puede</w:t>
+            </w:r>
+            <w:proofErr w:type="spellEnd"/>
+            <w:r>
+              <w:rPr>
+                <w:lang w:val="en-US"/>
+              </w:rPr>
+              <w:t xml:space="preserve"> </w:t>
+            </w:r>
+            <w:proofErr w:type="spellStart"/>
+            <w:r>
+              <w:rPr>
+                <w:lang w:val="en-US"/>
+              </w:rPr>
+              <w:t>tomar</w:t>
+            </w:r>
+            <w:proofErr w:type="spellEnd"/>
+            <w:r>
+              <w:rPr>
+                <w:lang w:val="en-US"/>
+              </w:rPr>
+              <w:t xml:space="preserve"> del </w:t>
+            </w:r>
+            <w:proofErr w:type="spellStart"/>
+            <w:r>
+              <w:rPr>
+                <w:lang w:val="en-US"/>
+              </w:rPr>
+              <w:t>evento</w:t>
+            </w:r>
+            <w:proofErr w:type="spellEnd"/>
+            <w:r>
+              <w:rPr>
+                <w:lang w:val="en-US"/>
+              </w:rPr>
+              <w:t xml:space="preserve"> de </w:t>
+            </w:r>
+            <w:proofErr w:type="spellStart"/>
+            <w:r>
+              <w:rPr>
+                <w:lang w:val="en-US"/>
+              </w:rPr>
+              <w:t>activación</w:t>
+            </w:r>
+            <w:proofErr w:type="spellEnd"/>
+            <w:r>
+              <w:rPr>
+                <w:lang w:val="en-US"/>
+              </w:rPr>
+              <w:t xml:space="preserve"> e </w:t>
+            </w:r>
+            <w:proofErr w:type="spellStart"/>
+            <w:r>
+              <w:rPr>
+                <w:lang w:val="en-US"/>
+              </w:rPr>
+              <w:t>incluso</w:t>
+            </w:r>
+            <w:proofErr w:type="spellEnd"/>
+            <w:r>
+              <w:rPr>
+                <w:lang w:val="en-US"/>
+              </w:rPr>
+              <w:t xml:space="preserve"> del nº de </w:t>
+            </w:r>
+            <w:proofErr w:type="spellStart"/>
+            <w:r>
+              <w:rPr>
+                <w:lang w:val="en-US"/>
+              </w:rPr>
+              <w:t>veces</w:t>
+            </w:r>
+            <w:proofErr w:type="spellEnd"/>
+            <w:r>
+              <w:rPr>
+                <w:lang w:val="en-US"/>
+              </w:rPr>
+              <w:t xml:space="preserve"> que cambia de </w:t>
+            </w:r>
+            <w:proofErr w:type="spellStart"/>
+            <w:r>
+              <w:rPr>
+                <w:lang w:val="en-US"/>
+              </w:rPr>
+              <w:t>estado</w:t>
+            </w:r>
+            <w:proofErr w:type="spellEnd"/>
+            <w:r>
+              <w:rPr>
+                <w:lang w:val="en-US"/>
+              </w:rPr>
+              <w:t xml:space="preserve"> </w:t>
+            </w:r>
+            <w:proofErr w:type="spellStart"/>
+            <w:r>
+              <w:rPr>
+                <w:lang w:val="en-US"/>
+              </w:rPr>
+              <w:t>el</w:t>
+            </w:r>
+            <w:proofErr w:type="spellEnd"/>
+            <w:r>
+              <w:rPr>
+                <w:lang w:val="en-US"/>
+              </w:rPr>
+              <w:t xml:space="preserve"> </w:t>
+            </w:r>
+            <w:proofErr w:type="spellStart"/>
+            <w:r>
+              <w:rPr>
+                <w:lang w:val="en-US"/>
+              </w:rPr>
+              <w:t>objeto</w:t>
+            </w:r>
+            <w:proofErr w:type="spellEnd"/>
+            <w:r>
+              <w:rPr>
+                <w:lang w:val="en-US"/>
+              </w:rPr>
+              <w:t xml:space="preserve"> de </w:t>
+            </w:r>
+            <w:proofErr w:type="spellStart"/>
+            <w:r>
+              <w:rPr>
+                <w:lang w:val="en-US"/>
+              </w:rPr>
+              <w:t>datos</w:t>
+            </w:r>
+            <w:proofErr w:type="spellEnd"/>
+            <w:r>
+              <w:rPr>
+                <w:lang w:val="en-US"/>
+              </w:rPr>
+              <w:t xml:space="preserve"> RFC approved).</w:t>
             </w:r>
           </w:p>
         </w:tc>
@@ -1993,7 +2934,7 @@
         </w:trPr>
         <w:tc>
           <w:tcPr>
-            <w:tcW w:w="1413" w:type="dxa"/>
+            <w:tcW w:w="1490" w:type="dxa"/>
             <w:shd w:val="clear" w:color="auto" w:fill="auto"/>
             <w:tcMar>
               <w:top w:w="72" w:type="dxa"/>
@@ -2022,30 +2963,136 @@
         </w:tc>
         <w:tc>
           <w:tcPr>
-            <w:tcW w:w="6937" w:type="dxa"/>
-            <w:shd w:val="clear" w:color="auto" w:fill="auto"/>
-            <w:tcMar>
-              <w:top w:w="72" w:type="dxa"/>
-              <w:left w:w="144" w:type="dxa"/>
-              <w:bottom w:w="72" w:type="dxa"/>
-              <w:right w:w="144" w:type="dxa"/>
-            </w:tcMar>
-            <w:hideMark/>
-          </w:tcPr>
-          <w:p>
-            <w:pPr>
-              <w:rPr>
-                <w:rFonts w:cs="Mangal" w:hint="cs"/>
+            <w:tcW w:w="6860" w:type="dxa"/>
+            <w:shd w:val="clear" w:color="auto" w:fill="auto"/>
+            <w:tcMar>
+              <w:top w:w="72" w:type="dxa"/>
+              <w:left w:w="144" w:type="dxa"/>
+              <w:bottom w:w="72" w:type="dxa"/>
+              <w:right w:w="144" w:type="dxa"/>
+            </w:tcMar>
+            <w:hideMark/>
+          </w:tcPr>
+          <w:p>
+            <w:pPr>
+              <w:rPr>
+                <w:rFonts w:cs="Mangal"/>
                 <w:szCs w:val="21"/>
                 <w:cs/>
                 <w:lang w:val="es-ES" w:bidi="mr-IN"/>
               </w:rPr>
             </w:pPr>
-            <w:r>
-              <w:rPr>
-                <w:lang w:val="es-ES"/>
-              </w:rPr>
-              <w:t xml:space="preserve">The PPI </w:t>
+            <w:proofErr w:type="spellStart"/>
+            <w:r>
+              <w:rPr>
+                <w:lang w:val="es-ES"/>
+              </w:rPr>
+              <w:t>The</w:t>
+            </w:r>
+            <w:proofErr w:type="spellEnd"/>
+            <w:r>
+              <w:rPr>
+                <w:lang w:val="es-ES"/>
+              </w:rPr>
+              <w:t xml:space="preserve"> PPI </w:t>
+            </w:r>
+            <w:proofErr w:type="spellStart"/>
+            <w:r>
+              <w:rPr>
+                <w:lang w:val="es-ES"/>
+              </w:rPr>
+              <w:t>value</w:t>
+            </w:r>
+            <w:proofErr w:type="spellEnd"/>
+            <w:r>
+              <w:rPr>
+                <w:lang w:val="es-ES"/>
+              </w:rPr>
+              <w:t xml:space="preserve"> </w:t>
+            </w:r>
+            <w:proofErr w:type="spellStart"/>
+            <w:r>
+              <w:rPr>
+                <w:lang w:val="es-ES"/>
+              </w:rPr>
+              <w:t>must</w:t>
+            </w:r>
+            <w:proofErr w:type="spellEnd"/>
+            <w:r>
+              <w:rPr>
+                <w:lang w:val="es-ES"/>
+              </w:rPr>
+              <w:t xml:space="preserve"> be </w:t>
+            </w:r>
+            <w:proofErr w:type="spellStart"/>
+            <w:r>
+              <w:rPr>
+                <w:lang w:val="es-ES"/>
+              </w:rPr>
+              <w:t>lower</w:t>
+            </w:r>
+            <w:proofErr w:type="spellEnd"/>
+            <w:r>
+              <w:rPr>
+                <w:lang w:val="es-ES"/>
+              </w:rPr>
+              <w:t xml:space="preserve"> </w:t>
+            </w:r>
+            <w:proofErr w:type="spellStart"/>
+            <w:r>
+              <w:rPr>
+                <w:lang w:val="es-ES"/>
+              </w:rPr>
+              <w:t>or</w:t>
+            </w:r>
+            <w:proofErr w:type="spellEnd"/>
+            <w:r>
+              <w:rPr>
+                <w:lang w:val="es-ES"/>
+              </w:rPr>
+              <w:t xml:space="preserve"> </w:t>
+            </w:r>
+            <w:proofErr w:type="spellStart"/>
+            <w:r>
+              <w:rPr>
+                <w:lang w:val="es-ES"/>
+              </w:rPr>
+              <w:t>equal</w:t>
+            </w:r>
+            <w:proofErr w:type="spellEnd"/>
+            <w:r>
+              <w:rPr>
+                <w:lang w:val="es-ES"/>
+              </w:rPr>
+              <w:t xml:space="preserve"> </w:t>
+            </w:r>
+            <w:proofErr w:type="spellStart"/>
+            <w:r>
+              <w:rPr>
+                <w:lang w:val="es-ES"/>
+              </w:rPr>
+              <w:t>than</w:t>
+            </w:r>
+            <w:proofErr w:type="spellEnd"/>
+            <w:r>
+              <w:rPr>
+                <w:lang w:val="es-ES"/>
+              </w:rPr>
+              <w:t xml:space="preserve"> </w:t>
+            </w:r>
+            <w:proofErr w:type="spellStart"/>
+            <w:r>
+              <w:rPr>
+                <w:lang w:val="es-ES"/>
+              </w:rPr>
+              <w:t>four</w:t>
+            </w:r>
+            <w:proofErr w:type="spellEnd"/>
+            <w:r>
+              <w:rPr>
+                <w:lang w:val="es-ES"/>
+              </w:rPr>
+              <w:t xml:space="preserve">. </w:t>
             </w:r>
           </w:p>
         </w:tc>
@@ -2056,22 +3103,23 @@
         </w:trPr>
         <w:tc>
           <w:tcPr>
-            <w:tcW w:w="1413" w:type="dxa"/>
-            <w:shd w:val="clear" w:color="auto" w:fill="auto"/>
-            <w:tcMar>
-              <w:top w:w="72" w:type="dxa"/>
-              <w:left w:w="144" w:type="dxa"/>
-              <w:bottom w:w="72" w:type="dxa"/>
-              <w:right w:w="144" w:type="dxa"/>
-            </w:tcMar>
-            <w:hideMark/>
-          </w:tcPr>
-          <w:p>
-            <w:pPr>
-              <w:rPr>
-                <w:lang w:val="es-ES"/>
-              </w:rPr>
-            </w:pPr>
+            <w:tcW w:w="1490" w:type="dxa"/>
+            <w:shd w:val="clear" w:color="auto" w:fill="auto"/>
+            <w:tcMar>
+              <w:top w:w="72" w:type="dxa"/>
+              <w:left w:w="144" w:type="dxa"/>
+              <w:bottom w:w="72" w:type="dxa"/>
+              <w:right w:w="144" w:type="dxa"/>
+            </w:tcMar>
+            <w:hideMark/>
+          </w:tcPr>
+          <w:p>
+            <w:pPr>
+              <w:rPr>
+                <w:lang w:val="es-ES"/>
+              </w:rPr>
+            </w:pPr>
+            <w:proofErr w:type="spellStart"/>
             <w:r>
               <w:rPr>
                 <w:b/>
@@ -2080,11 +3128,12 @@
               </w:rPr>
               <w:t>Scope</w:t>
             </w:r>
-          </w:p>
-        </w:tc>
-        <w:tc>
-          <w:tcPr>
-            <w:tcW w:w="6937" w:type="dxa"/>
+            <w:proofErr w:type="spellEnd"/>
+          </w:p>
+        </w:tc>
+        <w:tc>
+          <w:tcPr>
+            <w:tcW w:w="6860" w:type="dxa"/>
             <w:shd w:val="clear" w:color="auto" w:fill="auto"/>
             <w:tcMar>
               <w:top w:w="72" w:type="dxa"/>
@@ -2117,12 +3166,14 @@
                 <w:lang w:val="es-ES"/>
               </w:rPr>
             </w:pPr>
+            <w:proofErr w:type="spellStart"/>
             <w:r>
               <w:rPr>
                 <w:lang w:val="es-ES"/>
               </w:rPr>
               <w:t>All</w:t>
             </w:r>
+            <w:proofErr w:type="spellEnd"/>
           </w:p>
           <w:p>
             <w:pPr>
@@ -2163,22 +3214,23 @@
         </w:trPr>
         <w:tc>
           <w:tcPr>
-            <w:tcW w:w="1413" w:type="dxa"/>
-            <w:shd w:val="clear" w:color="auto" w:fill="auto"/>
-            <w:tcMar>
-              <w:top w:w="72" w:type="dxa"/>
-              <w:left w:w="144" w:type="dxa"/>
-              <w:bottom w:w="72" w:type="dxa"/>
-              <w:right w:w="144" w:type="dxa"/>
-            </w:tcMar>
-            <w:hideMark/>
-          </w:tcPr>
-          <w:p>
-            <w:pPr>
-              <w:rPr>
-                <w:lang w:val="es-ES"/>
-              </w:rPr>
-            </w:pPr>
+            <w:tcW w:w="1490" w:type="dxa"/>
+            <w:shd w:val="clear" w:color="auto" w:fill="auto"/>
+            <w:tcMar>
+              <w:top w:w="72" w:type="dxa"/>
+              <w:left w:w="144" w:type="dxa"/>
+              <w:bottom w:w="72" w:type="dxa"/>
+              <w:right w:w="144" w:type="dxa"/>
+            </w:tcMar>
+            <w:hideMark/>
+          </w:tcPr>
+          <w:p>
+            <w:pPr>
+              <w:rPr>
+                <w:lang w:val="es-ES"/>
+              </w:rPr>
+            </w:pPr>
+            <w:proofErr w:type="spellStart"/>
             <w:r>
               <w:rPr>
                 <w:b/>
@@ -2187,11 +3239,12 @@
               </w:rPr>
               <w:t>Source</w:t>
             </w:r>
-          </w:p>
-        </w:tc>
-        <w:tc>
-          <w:tcPr>
-            <w:tcW w:w="6937" w:type="dxa"/>
+            <w:proofErr w:type="spellEnd"/>
+          </w:p>
+        </w:tc>
+        <w:tc>
+          <w:tcPr>
+            <w:tcW w:w="6860" w:type="dxa"/>
             <w:shd w:val="clear" w:color="auto" w:fill="auto"/>
             <w:tcMar>
               <w:top w:w="72" w:type="dxa"/>
@@ -2219,7 +3272,23 @@
                 <w:iCs/>
                 <w:lang w:val="en-US"/>
               </w:rPr>
-              <w:t>source from whcih the PPI measure can be taken</w:t>
+              <w:t xml:space="preserve">source from </w:t>
+            </w:r>
+            <w:r>
+              <w:rPr>
+                <w:i/>
+                <w:iCs/>
+                <w:lang w:val="en-US"/>
+              </w:rPr>
+              <w:t>which</w:t>
+            </w:r>
+            <w:r>
+              <w:rPr>
+                <w:i/>
+                <w:iCs/>
+                <w:lang w:val="en-US"/>
+              </w:rPr>
+              <w:t xml:space="preserve"> the PPI measure can be taken</w:t>
             </w:r>
             <w:r>
               <w:rPr>
@@ -2236,22 +3305,23 @@
         </w:trPr>
         <w:tc>
           <w:tcPr>
-            <w:tcW w:w="1413" w:type="dxa"/>
-            <w:shd w:val="clear" w:color="auto" w:fill="auto"/>
-            <w:tcMar>
-              <w:top w:w="72" w:type="dxa"/>
-              <w:left w:w="144" w:type="dxa"/>
-              <w:bottom w:w="72" w:type="dxa"/>
-              <w:right w:w="144" w:type="dxa"/>
-            </w:tcMar>
-            <w:hideMark/>
-          </w:tcPr>
-          <w:p>
-            <w:pPr>
-              <w:rPr>
-                <w:lang w:val="es-ES"/>
-              </w:rPr>
-            </w:pPr>
+            <w:tcW w:w="1490" w:type="dxa"/>
+            <w:shd w:val="clear" w:color="auto" w:fill="auto"/>
+            <w:tcMar>
+              <w:top w:w="72" w:type="dxa"/>
+              <w:left w:w="144" w:type="dxa"/>
+              <w:bottom w:w="72" w:type="dxa"/>
+              <w:right w:w="144" w:type="dxa"/>
+            </w:tcMar>
+            <w:hideMark/>
+          </w:tcPr>
+          <w:p>
+            <w:pPr>
+              <w:rPr>
+                <w:lang w:val="es-ES"/>
+              </w:rPr>
+            </w:pPr>
+            <w:proofErr w:type="spellStart"/>
             <w:r>
               <w:rPr>
                 <w:b/>
@@ -2260,11 +3330,12 @@
               </w:rPr>
               <w:t>Responsible</w:t>
             </w:r>
-          </w:p>
-        </w:tc>
-        <w:tc>
-          <w:tcPr>
-            <w:tcW w:w="6937" w:type="dxa"/>
+            <w:proofErr w:type="spellEnd"/>
+          </w:p>
+        </w:tc>
+        <w:tc>
+          <w:tcPr>
+            <w:tcW w:w="6860" w:type="dxa"/>
             <w:shd w:val="clear" w:color="auto" w:fill="auto"/>
             <w:tcMar>
               <w:top w:w="72" w:type="dxa"/>
@@ -2300,6 +3371,7 @@
               </w:rPr>
               <w:t>&gt;|&lt;</w:t>
             </w:r>
+            <w:proofErr w:type="spellStart"/>
             <w:r>
               <w:rPr>
                 <w:i/>
@@ -2308,12 +3380,14 @@
               </w:rPr>
               <w:t>department</w:t>
             </w:r>
+            <w:proofErr w:type="spellEnd"/>
             <w:r>
               <w:rPr>
                 <w:lang w:val="es-ES"/>
               </w:rPr>
               <w:t>&gt;|&lt;</w:t>
             </w:r>
+            <w:proofErr w:type="spellStart"/>
             <w:r>
               <w:rPr>
                 <w:i/>
@@ -2322,12 +3396,14 @@
               </w:rPr>
               <w:t>organisation</w:t>
             </w:r>
+            <w:proofErr w:type="spellEnd"/>
             <w:r>
               <w:rPr>
                 <w:lang w:val="es-ES"/>
               </w:rPr>
               <w:t>&gt;|&lt;</w:t>
             </w:r>
+            <w:proofErr w:type="spellStart"/>
             <w:r>
               <w:rPr>
                 <w:i/>
@@ -2336,6 +3412,7 @@
               </w:rPr>
               <w:t>person</w:t>
             </w:r>
+            <w:proofErr w:type="spellEnd"/>
             <w:r>
               <w:rPr>
                 <w:lang w:val="es-ES"/>
@@ -2351,22 +3428,23 @@
         </w:trPr>
         <w:tc>
           <w:tcPr>
-            <w:tcW w:w="1413" w:type="dxa"/>
-            <w:shd w:val="clear" w:color="auto" w:fill="auto"/>
-            <w:tcMar>
-              <w:top w:w="72" w:type="dxa"/>
-              <w:left w:w="144" w:type="dxa"/>
-              <w:bottom w:w="72" w:type="dxa"/>
-              <w:right w:w="144" w:type="dxa"/>
-            </w:tcMar>
-            <w:hideMark/>
-          </w:tcPr>
-          <w:p>
-            <w:pPr>
-              <w:rPr>
-                <w:lang w:val="es-ES"/>
-              </w:rPr>
-            </w:pPr>
+            <w:tcW w:w="1490" w:type="dxa"/>
+            <w:shd w:val="clear" w:color="auto" w:fill="auto"/>
+            <w:tcMar>
+              <w:top w:w="72" w:type="dxa"/>
+              <w:left w:w="144" w:type="dxa"/>
+              <w:bottom w:w="72" w:type="dxa"/>
+              <w:right w:w="144" w:type="dxa"/>
+            </w:tcMar>
+            <w:hideMark/>
+          </w:tcPr>
+          <w:p>
+            <w:pPr>
+              <w:rPr>
+                <w:lang w:val="es-ES"/>
+              </w:rPr>
+            </w:pPr>
+            <w:proofErr w:type="spellStart"/>
             <w:r>
               <w:rPr>
                 <w:b/>
@@ -2375,11 +3453,12 @@
               </w:rPr>
               <w:t>Informed</w:t>
             </w:r>
-          </w:p>
-        </w:tc>
-        <w:tc>
-          <w:tcPr>
-            <w:tcW w:w="6937" w:type="dxa"/>
+            <w:proofErr w:type="spellEnd"/>
+          </w:p>
+        </w:tc>
+        <w:tc>
+          <w:tcPr>
+            <w:tcW w:w="6860" w:type="dxa"/>
             <w:shd w:val="clear" w:color="auto" w:fill="auto"/>
             <w:tcMar>
               <w:top w:w="72" w:type="dxa"/>
@@ -2415,6 +3494,7 @@
               </w:rPr>
               <w:t>&gt;|&lt;</w:t>
             </w:r>
+            <w:proofErr w:type="spellStart"/>
             <w:r>
               <w:rPr>
                 <w:i/>
@@ -2423,12 +3503,14 @@
               </w:rPr>
               <w:t>department</w:t>
             </w:r>
+            <w:proofErr w:type="spellEnd"/>
             <w:r>
               <w:rPr>
                 <w:lang w:val="es-ES"/>
               </w:rPr>
               <w:t>&gt;|&lt;</w:t>
             </w:r>
+            <w:proofErr w:type="spellStart"/>
             <w:r>
               <w:rPr>
                 <w:i/>
@@ -2437,12 +3519,14 @@
               </w:rPr>
               <w:t>organisation</w:t>
             </w:r>
+            <w:proofErr w:type="spellEnd"/>
             <w:r>
               <w:rPr>
                 <w:lang w:val="es-ES"/>
               </w:rPr>
               <w:t>&gt;|&lt;</w:t>
             </w:r>
+            <w:proofErr w:type="spellStart"/>
             <w:r>
               <w:rPr>
                 <w:i/>
@@ -2451,6 +3535,7 @@
               </w:rPr>
               <w:t>person</w:t>
             </w:r>
+            <w:proofErr w:type="spellEnd"/>
             <w:r>
               <w:rPr>
                 <w:lang w:val="es-ES"/>
@@ -2466,22 +3551,23 @@
         </w:trPr>
         <w:tc>
           <w:tcPr>
-            <w:tcW w:w="1413" w:type="dxa"/>
-            <w:shd w:val="clear" w:color="auto" w:fill="auto"/>
-            <w:tcMar>
-              <w:top w:w="72" w:type="dxa"/>
-              <w:left w:w="144" w:type="dxa"/>
-              <w:bottom w:w="72" w:type="dxa"/>
-              <w:right w:w="144" w:type="dxa"/>
-            </w:tcMar>
-            <w:hideMark/>
-          </w:tcPr>
-          <w:p>
-            <w:pPr>
-              <w:rPr>
-                <w:lang w:val="es-ES"/>
-              </w:rPr>
-            </w:pPr>
+            <w:tcW w:w="1490" w:type="dxa"/>
+            <w:shd w:val="clear" w:color="auto" w:fill="auto"/>
+            <w:tcMar>
+              <w:top w:w="72" w:type="dxa"/>
+              <w:left w:w="144" w:type="dxa"/>
+              <w:bottom w:w="72" w:type="dxa"/>
+              <w:right w:w="144" w:type="dxa"/>
+            </w:tcMar>
+            <w:hideMark/>
+          </w:tcPr>
+          <w:p>
+            <w:pPr>
+              <w:rPr>
+                <w:lang w:val="es-ES"/>
+              </w:rPr>
+            </w:pPr>
+            <w:proofErr w:type="spellStart"/>
             <w:r>
               <w:rPr>
                 <w:b/>
@@ -2490,11 +3576,12 @@
               </w:rPr>
               <w:t>Comments</w:t>
             </w:r>
-          </w:p>
-        </w:tc>
-        <w:tc>
-          <w:tcPr>
-            <w:tcW w:w="6937" w:type="dxa"/>
+            <w:proofErr w:type="spellEnd"/>
+          </w:p>
+        </w:tc>
+        <w:tc>
+          <w:tcPr>
+            <w:tcW w:w="6860" w:type="dxa"/>
             <w:shd w:val="clear" w:color="auto" w:fill="auto"/>
             <w:tcMar>
               <w:top w:w="72" w:type="dxa"/>
@@ -2562,7 +3649,7 @@
         </w:trPr>
         <w:tc>
           <w:tcPr>
-            <w:tcW w:w="1413" w:type="dxa"/>
+            <w:tcW w:w="1490" w:type="dxa"/>
             <w:shd w:val="clear" w:color="auto" w:fill="auto"/>
             <w:tcMar>
               <w:top w:w="72" w:type="dxa"/>
@@ -2604,24 +3691,144 @@
         </w:tc>
         <w:tc>
           <w:tcPr>
-            <w:tcW w:w="6937" w:type="dxa"/>
-            <w:shd w:val="clear" w:color="auto" w:fill="auto"/>
-            <w:tcMar>
-              <w:top w:w="72" w:type="dxa"/>
-              <w:left w:w="144" w:type="dxa"/>
-              <w:bottom w:w="72" w:type="dxa"/>
-              <w:right w:w="144" w:type="dxa"/>
-            </w:tcMar>
-            <w:hideMark/>
-          </w:tcPr>
-          <w:p>
-            <w:pPr>
-              <w:rPr>
-                <w:lang w:val="es-ES"/>
-              </w:rPr>
-            </w:pPr>
-            <w:r>
-              <w:t>El número de RFCs debe ser menor o igual que 50 para el proyecto RR.HH, menor o igual que 60 para el proyecto Diraya, y menor o igual que 5 para el proyecto Farma.</w:t>
+            <w:tcW w:w="6860" w:type="dxa"/>
+            <w:shd w:val="clear" w:color="auto" w:fill="auto"/>
+            <w:tcMar>
+              <w:top w:w="72" w:type="dxa"/>
+              <w:left w:w="144" w:type="dxa"/>
+              <w:bottom w:w="72" w:type="dxa"/>
+              <w:right w:w="144" w:type="dxa"/>
+            </w:tcMar>
+            <w:hideMark/>
+          </w:tcPr>
+          <w:p>
+            <w:pPr>
+              <w:rPr>
+                <w:lang w:val="es-ES"/>
+              </w:rPr>
+            </w:pPr>
+            <w:r>
+              <w:t xml:space="preserve">El </w:t>
+            </w:r>
+            <w:proofErr w:type="spellStart"/>
+            <w:r>
+              <w:t>número</w:t>
+            </w:r>
+            <w:proofErr w:type="spellEnd"/>
+            <w:r>
+              <w:t xml:space="preserve"> de RFCs debe ser </w:t>
+            </w:r>
+            <w:proofErr w:type="spellStart"/>
+            <w:r>
+              <w:t>menor</w:t>
+            </w:r>
+            <w:proofErr w:type="spellEnd"/>
+            <w:r>
+              <w:t xml:space="preserve"> o </w:t>
+            </w:r>
+            <w:proofErr w:type="spellStart"/>
+            <w:r>
+              <w:t>igual</w:t>
+            </w:r>
+            <w:proofErr w:type="spellEnd"/>
+            <w:r>
+              <w:t xml:space="preserve"> que 50 para </w:t>
+            </w:r>
+            <w:proofErr w:type="spellStart"/>
+            <w:r>
+              <w:t>el</w:t>
+            </w:r>
+            <w:proofErr w:type="spellEnd"/>
+            <w:r>
+              <w:t xml:space="preserve"> </w:t>
+            </w:r>
+            <w:proofErr w:type="spellStart"/>
+            <w:r>
+              <w:t>proyecto</w:t>
+            </w:r>
+            <w:proofErr w:type="spellEnd"/>
+            <w:r>
+              <w:t xml:space="preserve"> RR.HH, </w:t>
+            </w:r>
+            <w:proofErr w:type="spellStart"/>
+            <w:r>
+              <w:t>menor</w:t>
+            </w:r>
+            <w:proofErr w:type="spellEnd"/>
+            <w:r>
+              <w:t xml:space="preserve"> o </w:t>
+            </w:r>
+            <w:proofErr w:type="spellStart"/>
+            <w:r>
+              <w:t>igual</w:t>
+            </w:r>
+            <w:proofErr w:type="spellEnd"/>
+            <w:r>
+              <w:t xml:space="preserve"> que 60 para </w:t>
+            </w:r>
+            <w:proofErr w:type="spellStart"/>
+            <w:r>
+              <w:t>el</w:t>
+            </w:r>
+            <w:proofErr w:type="spellEnd"/>
+            <w:r>
+              <w:t xml:space="preserve"> </w:t>
+            </w:r>
+            <w:proofErr w:type="spellStart"/>
+            <w:r>
+              <w:t>proyecto</w:t>
+            </w:r>
+            <w:proofErr w:type="spellEnd"/>
+            <w:r>
+              <w:t xml:space="preserve"> </w:t>
+            </w:r>
+            <w:proofErr w:type="spellStart"/>
+            <w:r>
+              <w:t>Diraya</w:t>
+            </w:r>
+            <w:proofErr w:type="spellEnd"/>
+            <w:r>
+              <w:t xml:space="preserve">, y </w:t>
+            </w:r>
+            <w:proofErr w:type="spellStart"/>
+            <w:r>
+              <w:t>menor</w:t>
+            </w:r>
+            <w:proofErr w:type="spellEnd"/>
+            <w:r>
+              <w:t xml:space="preserve"> o </w:t>
+            </w:r>
+            <w:proofErr w:type="spellStart"/>
+            <w:r>
+              <w:t>igual</w:t>
+            </w:r>
+            <w:proofErr w:type="spellEnd"/>
+            <w:r>
+              <w:t xml:space="preserve"> que 5 para </w:t>
+            </w:r>
+            <w:proofErr w:type="spellStart"/>
+            <w:r>
+              <w:t>el</w:t>
+            </w:r>
+            <w:proofErr w:type="spellEnd"/>
+            <w:r>
+              <w:t xml:space="preserve"> </w:t>
+            </w:r>
+            <w:proofErr w:type="spellStart"/>
+            <w:r>
+              <w:t>proyecto</w:t>
+            </w:r>
+            <w:proofErr w:type="spellEnd"/>
+            <w:r>
+              <w:t xml:space="preserve"> </w:t>
+            </w:r>
+            <w:proofErr w:type="spellStart"/>
+            <w:r>
+              <w:t>Farma</w:t>
+            </w:r>
+            <w:proofErr w:type="spellEnd"/>
+            <w:r>
+              <w:t>.</w:t>
             </w:r>
           </w:p>
         </w:tc>
@@ -2632,57 +3839,58 @@
         </w:trPr>
         <w:tc>
           <w:tcPr>
-            <w:tcW w:w="1413" w:type="dxa"/>
-            <w:shd w:val="clear" w:color="auto" w:fill="auto"/>
-            <w:tcMar>
-              <w:top w:w="72" w:type="dxa"/>
-              <w:left w:w="144" w:type="dxa"/>
-              <w:bottom w:w="72" w:type="dxa"/>
-              <w:right w:w="144" w:type="dxa"/>
-            </w:tcMar>
-            <w:hideMark/>
-          </w:tcPr>
-          <w:p>
-            <w:pPr>
-              <w:rPr>
-                <w:lang w:val="es-ES"/>
-              </w:rPr>
-            </w:pPr>
+            <w:tcW w:w="1490" w:type="dxa"/>
+            <w:shd w:val="clear" w:color="auto" w:fill="auto"/>
+            <w:tcMar>
+              <w:top w:w="72" w:type="dxa"/>
+              <w:left w:w="144" w:type="dxa"/>
+              <w:bottom w:w="72" w:type="dxa"/>
+              <w:right w:w="144" w:type="dxa"/>
+            </w:tcMar>
+            <w:hideMark/>
+          </w:tcPr>
+          <w:p>
+            <w:pPr>
+              <w:rPr>
+                <w:lang w:val="es-ES"/>
+              </w:rPr>
+            </w:pPr>
+            <w:proofErr w:type="spellStart"/>
             <w:r>
               <w:rPr>
                 <w:b/>
                 <w:bCs/>
+                <w:color w:val="FF0000"/>
                 <w:lang w:val="es-ES"/>
               </w:rPr>
               <w:t>Process</w:t>
             </w:r>
-          </w:p>
-        </w:tc>
-        <w:tc>
-          <w:tcPr>
-            <w:tcW w:w="6937" w:type="dxa"/>
-            <w:shd w:val="clear" w:color="auto" w:fill="auto"/>
-            <w:tcMar>
-              <w:top w:w="72" w:type="dxa"/>
-              <w:left w:w="144" w:type="dxa"/>
-              <w:bottom w:w="72" w:type="dxa"/>
-              <w:right w:w="144" w:type="dxa"/>
-            </w:tcMar>
-            <w:hideMark/>
-          </w:tcPr>
-          <w:p>
-            <w:pPr>
-              <w:rPr>
-                <w:lang w:val="en-US"/>
-              </w:rPr>
-            </w:pPr>
-            <w:r>
-              <w:rPr>
-                <w:i/>
-                <w:iCs/>
-                <w:lang w:val="en-US"/>
-              </w:rPr>
-              <w:t>&lt;process ID the PPI is related to&gt;</w:t>
+            <w:proofErr w:type="spellEnd"/>
+          </w:p>
+        </w:tc>
+        <w:tc>
+          <w:tcPr>
+            <w:tcW w:w="6860" w:type="dxa"/>
+            <w:shd w:val="clear" w:color="auto" w:fill="auto"/>
+            <w:tcMar>
+              <w:top w:w="72" w:type="dxa"/>
+              <w:left w:w="144" w:type="dxa"/>
+              <w:bottom w:w="72" w:type="dxa"/>
+              <w:right w:w="144" w:type="dxa"/>
+            </w:tcMar>
+            <w:hideMark/>
+          </w:tcPr>
+          <w:p>
+            <w:pPr>
+              <w:rPr>
+                <w:lang w:val="en-US"/>
+              </w:rPr>
+            </w:pPr>
+            <w:r>
+              <w:rPr>
+                <w:lang w:val="en-US"/>
+              </w:rPr>
+              <w:t>RFC management</w:t>
             </w:r>
           </w:p>
         </w:tc>
@@ -2693,22 +3901,23 @@
         </w:trPr>
         <w:tc>
           <w:tcPr>
-            <w:tcW w:w="1413" w:type="dxa"/>
-            <w:shd w:val="clear" w:color="auto" w:fill="auto"/>
-            <w:tcMar>
-              <w:top w:w="72" w:type="dxa"/>
-              <w:left w:w="144" w:type="dxa"/>
-              <w:bottom w:w="72" w:type="dxa"/>
-              <w:right w:w="144" w:type="dxa"/>
-            </w:tcMar>
-            <w:hideMark/>
-          </w:tcPr>
-          <w:p>
-            <w:pPr>
-              <w:rPr>
-                <w:lang w:val="es-ES"/>
-              </w:rPr>
-            </w:pPr>
+            <w:tcW w:w="1490" w:type="dxa"/>
+            <w:shd w:val="clear" w:color="auto" w:fill="auto"/>
+            <w:tcMar>
+              <w:top w:w="72" w:type="dxa"/>
+              <w:left w:w="144" w:type="dxa"/>
+              <w:bottom w:w="72" w:type="dxa"/>
+              <w:right w:w="144" w:type="dxa"/>
+            </w:tcMar>
+            <w:hideMark/>
+          </w:tcPr>
+          <w:p>
+            <w:pPr>
+              <w:rPr>
+                <w:lang w:val="es-ES"/>
+              </w:rPr>
+            </w:pPr>
+            <w:proofErr w:type="spellStart"/>
             <w:r>
               <w:rPr>
                 <w:b/>
@@ -2717,11 +3926,12 @@
               </w:rPr>
               <w:t>Goals</w:t>
             </w:r>
-          </w:p>
-        </w:tc>
-        <w:tc>
-          <w:tcPr>
-            <w:tcW w:w="6937" w:type="dxa"/>
+            <w:proofErr w:type="spellEnd"/>
+          </w:p>
+        </w:tc>
+        <w:tc>
+          <w:tcPr>
+            <w:tcW w:w="6860" w:type="dxa"/>
             <w:shd w:val="clear" w:color="auto" w:fill="auto"/>
             <w:tcMar>
               <w:top w:w="72" w:type="dxa"/>
@@ -2754,22 +3964,23 @@
         </w:trPr>
         <w:tc>
           <w:tcPr>
-            <w:tcW w:w="1413" w:type="dxa"/>
-            <w:shd w:val="clear" w:color="auto" w:fill="auto"/>
-            <w:tcMar>
-              <w:top w:w="72" w:type="dxa"/>
-              <w:left w:w="144" w:type="dxa"/>
-              <w:bottom w:w="72" w:type="dxa"/>
-              <w:right w:w="144" w:type="dxa"/>
-            </w:tcMar>
-            <w:hideMark/>
-          </w:tcPr>
-          <w:p>
-            <w:pPr>
-              <w:rPr>
-                <w:lang w:val="es-ES"/>
-              </w:rPr>
-            </w:pPr>
+            <w:tcW w:w="1490" w:type="dxa"/>
+            <w:shd w:val="clear" w:color="auto" w:fill="auto"/>
+            <w:tcMar>
+              <w:top w:w="72" w:type="dxa"/>
+              <w:left w:w="144" w:type="dxa"/>
+              <w:bottom w:w="72" w:type="dxa"/>
+              <w:right w:w="144" w:type="dxa"/>
+            </w:tcMar>
+            <w:hideMark/>
+          </w:tcPr>
+          <w:p>
+            <w:pPr>
+              <w:rPr>
+                <w:lang w:val="es-ES"/>
+              </w:rPr>
+            </w:pPr>
+            <w:proofErr w:type="spellStart"/>
             <w:r>
               <w:rPr>
                 <w:b/>
@@ -2777,13 +3988,34 @@
                 <w:color w:val="FF0000"/>
                 <w:lang w:val="es-ES"/>
               </w:rPr>
-              <w:t>Measure Definition</w:t>
-            </w:r>
-          </w:p>
-        </w:tc>
-        <w:tc>
-          <w:tcPr>
-            <w:tcW w:w="6937" w:type="dxa"/>
+              <w:t>Measure</w:t>
+            </w:r>
+            <w:proofErr w:type="spellEnd"/>
+            <w:r>
+              <w:rPr>
+                <w:b/>
+                <w:bCs/>
+                <w:color w:val="FF0000"/>
+                <w:lang w:val="es-ES"/>
+              </w:rPr>
+              <w:t xml:space="preserve"> </w:t>
+            </w:r>
+            <w:proofErr w:type="spellStart"/>
+            <w:r>
+              <w:rPr>
+                <w:b/>
+                <w:bCs/>
+                <w:color w:val="FF0000"/>
+                <w:lang w:val="es-ES"/>
+              </w:rPr>
+              <w:t>Definition</w:t>
+            </w:r>
+            <w:proofErr w:type="spellEnd"/>
+          </w:p>
+        </w:tc>
+        <w:tc>
+          <w:tcPr>
+            <w:tcW w:w="6860" w:type="dxa"/>
             <w:shd w:val="clear" w:color="auto" w:fill="auto"/>
             <w:tcMar>
               <w:top w:w="72" w:type="dxa"/>
@@ -2810,6 +4042,18 @@
                 <w:lang w:val="en-US"/>
               </w:rPr>
               <w:t xml:space="preserve">calculated </w:t>
+            </w:r>
+            <w:r>
+              <w:rPr>
+                <w:lang w:val="en-US"/>
+              </w:rPr>
+              <w:t>as the sum of the number of times event Received RFC is triggered, grouped by p</w:t>
+            </w:r>
+            <w:r>
+              <w:rPr>
+                <w:lang w:val="en-US"/>
+              </w:rPr>
+              <w:t>roperty project of data object RFC.</w:t>
             </w:r>
           </w:p>
         </w:tc>
@@ -2820,7 +4064,7 @@
         </w:trPr>
         <w:tc>
           <w:tcPr>
-            <w:tcW w:w="1413" w:type="dxa"/>
+            <w:tcW w:w="1490" w:type="dxa"/>
             <w:shd w:val="clear" w:color="auto" w:fill="auto"/>
             <w:tcMar>
               <w:top w:w="72" w:type="dxa"/>
@@ -2849,30 +4093,464 @@
         </w:tc>
         <w:tc>
           <w:tcPr>
-            <w:tcW w:w="6937" w:type="dxa"/>
-            <w:shd w:val="clear" w:color="auto" w:fill="auto"/>
-            <w:tcMar>
-              <w:top w:w="72" w:type="dxa"/>
-              <w:left w:w="144" w:type="dxa"/>
-              <w:bottom w:w="72" w:type="dxa"/>
-              <w:right w:w="144" w:type="dxa"/>
-            </w:tcMar>
-            <w:hideMark/>
-          </w:tcPr>
-          <w:p>
-            <w:pPr>
-              <w:rPr>
-                <w:rFonts w:cs="Mangal" w:hint="cs"/>
+            <w:tcW w:w="6860" w:type="dxa"/>
+            <w:shd w:val="clear" w:color="auto" w:fill="auto"/>
+            <w:tcMar>
+              <w:top w:w="72" w:type="dxa"/>
+              <w:left w:w="144" w:type="dxa"/>
+              <w:bottom w:w="72" w:type="dxa"/>
+              <w:right w:w="144" w:type="dxa"/>
+            </w:tcMar>
+            <w:hideMark/>
+          </w:tcPr>
+          <w:p>
+            <w:pPr>
+              <w:rPr>
+                <w:rFonts w:cs="Mangal"/>
                 <w:szCs w:val="21"/>
                 <w:cs/>
                 <w:lang w:val="es-ES" w:bidi="mr-IN"/>
               </w:rPr>
             </w:pPr>
-            <w:r>
-              <w:rPr>
-                <w:lang w:val="es-ES"/>
-              </w:rPr>
-              <w:t xml:space="preserve">The PPI </w:t>
+            <w:proofErr w:type="spellStart"/>
+            <w:r>
+              <w:rPr>
+                <w:rFonts w:cs="Mangal"/>
+                <w:szCs w:val="21"/>
+                <w:lang w:val="es-ES" w:bidi="mr-IN"/>
+              </w:rPr>
+              <w:t>The</w:t>
+            </w:r>
+            <w:proofErr w:type="spellEnd"/>
+            <w:r>
+              <w:rPr>
+                <w:rFonts w:cs="Mangal"/>
+                <w:szCs w:val="21"/>
+                <w:lang w:val="es-ES" w:bidi="mr-IN"/>
+              </w:rPr>
+              <w:t xml:space="preserve"> PPI </w:t>
+            </w:r>
+            <w:proofErr w:type="spellStart"/>
+            <w:r>
+              <w:rPr>
+                <w:rFonts w:cs="Mangal"/>
+                <w:szCs w:val="21"/>
+                <w:lang w:val="es-ES" w:bidi="mr-IN"/>
+              </w:rPr>
+              <w:t>value</w:t>
+            </w:r>
+            <w:proofErr w:type="spellEnd"/>
+            <w:r>
+              <w:rPr>
+                <w:rFonts w:cs="Mangal"/>
+                <w:szCs w:val="21"/>
+                <w:lang w:val="es-ES" w:bidi="mr-IN"/>
+              </w:rPr>
+              <w:t xml:space="preserve"> </w:t>
+            </w:r>
+            <w:proofErr w:type="spellStart"/>
+            <w:r>
+              <w:rPr>
+                <w:rFonts w:cs="Mangal"/>
+                <w:szCs w:val="21"/>
+                <w:lang w:val="es-ES" w:bidi="mr-IN"/>
+              </w:rPr>
+              <w:t>for</w:t>
+            </w:r>
+            <w:proofErr w:type="spellEnd"/>
+            <w:r>
+              <w:rPr>
+                <w:rFonts w:cs="Mangal"/>
+                <w:szCs w:val="21"/>
+                <w:lang w:val="es-ES" w:bidi="mr-IN"/>
+              </w:rPr>
+              <w:t xml:space="preserve"> data </w:t>
+            </w:r>
+            <w:proofErr w:type="spellStart"/>
+            <w:r>
+              <w:rPr>
+                <w:rFonts w:cs="Mangal"/>
+                <w:szCs w:val="21"/>
+                <w:lang w:val="es-ES" w:bidi="mr-IN"/>
+              </w:rPr>
+              <w:t>object</w:t>
+            </w:r>
+            <w:proofErr w:type="spellEnd"/>
+            <w:r>
+              <w:rPr>
+                <w:rFonts w:cs="Mangal"/>
+                <w:szCs w:val="21"/>
+                <w:lang w:val="es-ES" w:bidi="mr-IN"/>
+              </w:rPr>
+              <w:t xml:space="preserve"> RFC </w:t>
+            </w:r>
+            <w:proofErr w:type="spellStart"/>
+            <w:r>
+              <w:rPr>
+                <w:rFonts w:cs="Mangal"/>
+                <w:szCs w:val="21"/>
+                <w:lang w:val="es-ES" w:bidi="mr-IN"/>
+              </w:rPr>
+              <w:t>when</w:t>
+            </w:r>
+            <w:proofErr w:type="spellEnd"/>
+            <w:r>
+              <w:rPr>
+                <w:rFonts w:cs="Mangal"/>
+                <w:szCs w:val="21"/>
+                <w:lang w:val="es-ES" w:bidi="mr-IN"/>
+              </w:rPr>
+              <w:t xml:space="preserve"> RR.HH </w:t>
+            </w:r>
+            <w:proofErr w:type="spellStart"/>
+            <w:r>
+              <w:rPr>
+                <w:rFonts w:cs="Mangal"/>
+                <w:szCs w:val="21"/>
+                <w:lang w:val="es-ES" w:bidi="mr-IN"/>
+              </w:rPr>
+              <w:t>must</w:t>
+            </w:r>
+            <w:proofErr w:type="spellEnd"/>
+            <w:r>
+              <w:rPr>
+                <w:rFonts w:cs="Mangal"/>
+                <w:szCs w:val="21"/>
+                <w:lang w:val="es-ES" w:bidi="mr-IN"/>
+              </w:rPr>
+              <w:t xml:space="preserve"> </w:t>
+            </w:r>
+            <w:r>
+              <w:rPr>
+                <w:rFonts w:cs="Mangal"/>
+                <w:szCs w:val="21"/>
+                <w:lang w:val="es-ES" w:bidi="mr-IN"/>
+              </w:rPr>
+              <w:t xml:space="preserve">be </w:t>
+            </w:r>
+            <w:proofErr w:type="spellStart"/>
+            <w:r>
+              <w:rPr>
+                <w:rFonts w:cs="Mangal"/>
+                <w:szCs w:val="21"/>
+                <w:lang w:val="es-ES" w:bidi="mr-IN"/>
+              </w:rPr>
+              <w:t>lower</w:t>
+            </w:r>
+            <w:proofErr w:type="spellEnd"/>
+            <w:r>
+              <w:rPr>
+                <w:rFonts w:cs="Mangal"/>
+                <w:szCs w:val="21"/>
+                <w:lang w:val="es-ES" w:bidi="mr-IN"/>
+              </w:rPr>
+              <w:t xml:space="preserve"> </w:t>
+            </w:r>
+            <w:proofErr w:type="spellStart"/>
+            <w:r>
+              <w:rPr>
+                <w:rFonts w:cs="Mangal"/>
+                <w:szCs w:val="21"/>
+                <w:lang w:val="es-ES" w:bidi="mr-IN"/>
+              </w:rPr>
+              <w:t>or</w:t>
+            </w:r>
+            <w:proofErr w:type="spellEnd"/>
+            <w:r>
+              <w:rPr>
+                <w:rFonts w:cs="Mangal"/>
+                <w:szCs w:val="21"/>
+                <w:lang w:val="es-ES" w:bidi="mr-IN"/>
+              </w:rPr>
+              <w:t xml:space="preserve"> </w:t>
+            </w:r>
+            <w:proofErr w:type="spellStart"/>
+            <w:r>
+              <w:rPr>
+                <w:rFonts w:cs="Mangal"/>
+                <w:szCs w:val="21"/>
+                <w:lang w:val="es-ES" w:bidi="mr-IN"/>
+              </w:rPr>
+              <w:t>equal</w:t>
+            </w:r>
+            <w:proofErr w:type="spellEnd"/>
+            <w:r>
+              <w:rPr>
+                <w:rFonts w:cs="Mangal"/>
+                <w:szCs w:val="21"/>
+                <w:lang w:val="es-ES" w:bidi="mr-IN"/>
+              </w:rPr>
+              <w:t xml:space="preserve"> </w:t>
+            </w:r>
+            <w:proofErr w:type="spellStart"/>
+            <w:r>
+              <w:rPr>
+                <w:rFonts w:cs="Mangal"/>
+                <w:szCs w:val="21"/>
+                <w:lang w:val="es-ES" w:bidi="mr-IN"/>
+              </w:rPr>
+              <w:t>than</w:t>
+            </w:r>
+            <w:proofErr w:type="spellEnd"/>
+            <w:r>
+              <w:rPr>
+                <w:rFonts w:cs="Mangal"/>
+                <w:szCs w:val="21"/>
+                <w:lang w:val="es-ES" w:bidi="mr-IN"/>
+              </w:rPr>
+              <w:t xml:space="preserve"> 50, </w:t>
+            </w:r>
+            <w:proofErr w:type="spellStart"/>
+            <w:r>
+              <w:rPr>
+                <w:rFonts w:cs="Mangal"/>
+                <w:szCs w:val="21"/>
+                <w:lang w:val="es-ES" w:bidi="mr-IN"/>
+              </w:rPr>
+              <w:t>when</w:t>
+            </w:r>
+            <w:proofErr w:type="spellEnd"/>
+            <w:r>
+              <w:rPr>
+                <w:rFonts w:cs="Mangal"/>
+                <w:szCs w:val="21"/>
+                <w:lang w:val="es-ES" w:bidi="mr-IN"/>
+              </w:rPr>
+              <w:t xml:space="preserve"> </w:t>
+            </w:r>
+            <w:proofErr w:type="spellStart"/>
+            <w:r>
+              <w:rPr>
+                <w:rFonts w:cs="Mangal"/>
+                <w:szCs w:val="21"/>
+                <w:lang w:val="es-ES" w:bidi="mr-IN"/>
+              </w:rPr>
+              <w:t>Diraya</w:t>
+            </w:r>
+            <w:proofErr w:type="spellEnd"/>
+            <w:r>
+              <w:rPr>
+                <w:rFonts w:cs="Mangal"/>
+                <w:szCs w:val="21"/>
+                <w:lang w:val="es-ES" w:bidi="mr-IN"/>
+              </w:rPr>
+              <w:t xml:space="preserve"> </w:t>
+            </w:r>
+            <w:proofErr w:type="spellStart"/>
+            <w:r>
+              <w:rPr>
+                <w:rFonts w:cs="Mangal"/>
+                <w:szCs w:val="21"/>
+                <w:lang w:val="es-ES" w:bidi="mr-IN"/>
+              </w:rPr>
+              <w:t>must</w:t>
+            </w:r>
+            <w:proofErr w:type="spellEnd"/>
+            <w:r>
+              <w:rPr>
+                <w:rFonts w:cs="Mangal"/>
+                <w:szCs w:val="21"/>
+                <w:lang w:val="es-ES" w:bidi="mr-IN"/>
+              </w:rPr>
+              <w:t xml:space="preserve"> be </w:t>
+            </w:r>
+            <w:proofErr w:type="spellStart"/>
+            <w:r>
+              <w:rPr>
+                <w:rFonts w:cs="Mangal"/>
+                <w:szCs w:val="21"/>
+                <w:lang w:val="es-ES" w:bidi="mr-IN"/>
+              </w:rPr>
+              <w:t>lower</w:t>
+            </w:r>
+            <w:proofErr w:type="spellEnd"/>
+            <w:r>
+              <w:rPr>
+                <w:rFonts w:cs="Mangal"/>
+                <w:szCs w:val="21"/>
+                <w:lang w:val="es-ES" w:bidi="mr-IN"/>
+              </w:rPr>
+              <w:t xml:space="preserve"> </w:t>
+            </w:r>
+            <w:proofErr w:type="spellStart"/>
+            <w:r>
+              <w:rPr>
+                <w:rFonts w:cs="Mangal"/>
+                <w:szCs w:val="21"/>
+                <w:lang w:val="es-ES" w:bidi="mr-IN"/>
+              </w:rPr>
+              <w:t>or</w:t>
+            </w:r>
+            <w:proofErr w:type="spellEnd"/>
+            <w:r>
+              <w:rPr>
+                <w:rFonts w:cs="Mangal"/>
+                <w:szCs w:val="21"/>
+                <w:lang w:val="es-ES" w:bidi="mr-IN"/>
+              </w:rPr>
+              <w:t xml:space="preserve"> </w:t>
+            </w:r>
+            <w:proofErr w:type="spellStart"/>
+            <w:r>
+              <w:rPr>
+                <w:rFonts w:cs="Mangal"/>
+                <w:szCs w:val="21"/>
+                <w:lang w:val="es-ES" w:bidi="mr-IN"/>
+              </w:rPr>
+              <w:t>equal</w:t>
+            </w:r>
+            <w:proofErr w:type="spellEnd"/>
+            <w:r>
+              <w:rPr>
+                <w:rFonts w:cs="Mangal"/>
+                <w:szCs w:val="21"/>
+                <w:lang w:val="es-ES" w:bidi="mr-IN"/>
+              </w:rPr>
+              <w:t xml:space="preserve"> </w:t>
+            </w:r>
+            <w:proofErr w:type="spellStart"/>
+            <w:r>
+              <w:rPr>
+                <w:rFonts w:cs="Mangal"/>
+                <w:szCs w:val="21"/>
+                <w:lang w:val="es-ES" w:bidi="mr-IN"/>
+              </w:rPr>
+              <w:t>than</w:t>
+            </w:r>
+            <w:proofErr w:type="spellEnd"/>
+            <w:r>
+              <w:rPr>
+                <w:rFonts w:cs="Mangal"/>
+                <w:szCs w:val="21"/>
+                <w:lang w:val="es-ES" w:bidi="mr-IN"/>
+              </w:rPr>
+              <w:t xml:space="preserve"> 60, </w:t>
+            </w:r>
+            <w:proofErr w:type="spellStart"/>
+            <w:r>
+              <w:rPr>
+                <w:rFonts w:cs="Mangal"/>
+                <w:szCs w:val="21"/>
+                <w:lang w:val="es-ES" w:bidi="mr-IN"/>
+              </w:rPr>
+              <w:t>when</w:t>
+            </w:r>
+            <w:proofErr w:type="spellEnd"/>
+            <w:r>
+              <w:rPr>
+                <w:rFonts w:cs="Mangal"/>
+                <w:szCs w:val="21"/>
+                <w:lang w:val="es-ES" w:bidi="mr-IN"/>
+              </w:rPr>
+              <w:t xml:space="preserve"> </w:t>
+            </w:r>
+            <w:proofErr w:type="spellStart"/>
+            <w:r>
+              <w:rPr>
+                <w:rFonts w:cs="Mangal"/>
+                <w:szCs w:val="21"/>
+                <w:lang w:val="es-ES" w:bidi="mr-IN"/>
+              </w:rPr>
+              <w:t>Farma</w:t>
+            </w:r>
+            <w:proofErr w:type="spellEnd"/>
+            <w:r>
+              <w:rPr>
+                <w:rFonts w:cs="Mangal"/>
+                <w:szCs w:val="21"/>
+                <w:lang w:val="es-ES" w:bidi="mr-IN"/>
+              </w:rPr>
+              <w:t xml:space="preserve"> </w:t>
+            </w:r>
+            <w:proofErr w:type="spellStart"/>
+            <w:r>
+              <w:rPr>
+                <w:rFonts w:cs="Mangal"/>
+                <w:szCs w:val="21"/>
+                <w:lang w:val="es-ES" w:bidi="mr-IN"/>
+              </w:rPr>
+              <w:t>must</w:t>
+            </w:r>
+            <w:proofErr w:type="spellEnd"/>
+            <w:r>
+              <w:rPr>
+                <w:rFonts w:cs="Mangal"/>
+                <w:szCs w:val="21"/>
+                <w:lang w:val="es-ES" w:bidi="mr-IN"/>
+              </w:rPr>
+              <w:t xml:space="preserve"> be </w:t>
+            </w:r>
+            <w:proofErr w:type="spellStart"/>
+            <w:r>
+              <w:rPr>
+                <w:rFonts w:cs="Mangal"/>
+                <w:szCs w:val="21"/>
+                <w:lang w:val="es-ES" w:bidi="mr-IN"/>
+              </w:rPr>
+              <w:t>lower</w:t>
+            </w:r>
+            <w:proofErr w:type="spellEnd"/>
+            <w:r>
+              <w:rPr>
+                <w:rFonts w:cs="Mangal"/>
+                <w:szCs w:val="21"/>
+                <w:lang w:val="es-ES" w:bidi="mr-IN"/>
+              </w:rPr>
+              <w:t xml:space="preserve"> </w:t>
+            </w:r>
+            <w:proofErr w:type="spellStart"/>
+            <w:r>
+              <w:rPr>
+                <w:rFonts w:cs="Mangal"/>
+                <w:szCs w:val="21"/>
+                <w:lang w:val="es-ES" w:bidi="mr-IN"/>
+              </w:rPr>
+              <w:t>or</w:t>
+            </w:r>
+            <w:proofErr w:type="spellEnd"/>
+            <w:r>
+              <w:rPr>
+                <w:rFonts w:cs="Mangal"/>
+                <w:szCs w:val="21"/>
+                <w:lang w:val="es-ES" w:bidi="mr-IN"/>
+              </w:rPr>
+              <w:t xml:space="preserve"> </w:t>
+            </w:r>
+            <w:proofErr w:type="spellStart"/>
+            <w:r>
+              <w:rPr>
+                <w:rFonts w:cs="Mangal"/>
+                <w:szCs w:val="21"/>
+                <w:lang w:val="es-ES" w:bidi="mr-IN"/>
+              </w:rPr>
+              <w:t>equal</w:t>
+            </w:r>
+            <w:proofErr w:type="spellEnd"/>
+            <w:r>
+              <w:rPr>
+                <w:rFonts w:cs="Mangal"/>
+                <w:szCs w:val="21"/>
+                <w:lang w:val="es-ES" w:bidi="mr-IN"/>
+              </w:rPr>
+              <w:t xml:space="preserve"> </w:t>
+            </w:r>
+            <w:proofErr w:type="spellStart"/>
+            <w:r>
+              <w:rPr>
+                <w:rFonts w:cs="Mangal"/>
+                <w:szCs w:val="21"/>
+                <w:lang w:val="es-ES" w:bidi="mr-IN"/>
+              </w:rPr>
+              <w:t>than</w:t>
+            </w:r>
+            <w:proofErr w:type="spellEnd"/>
+            <w:r>
+              <w:rPr>
+                <w:rFonts w:cs="Mangal"/>
+                <w:szCs w:val="21"/>
+                <w:lang w:val="es-ES" w:bidi="mr-IN"/>
+              </w:rPr>
+              <w:t xml:space="preserve"> 5.</w:t>
             </w:r>
           </w:p>
         </w:tc>
@@ -2883,22 +4561,23 @@
         </w:trPr>
         <w:tc>
           <w:tcPr>
-            <w:tcW w:w="1413" w:type="dxa"/>
-            <w:shd w:val="clear" w:color="auto" w:fill="auto"/>
-            <w:tcMar>
-              <w:top w:w="72" w:type="dxa"/>
-              <w:left w:w="144" w:type="dxa"/>
-              <w:bottom w:w="72" w:type="dxa"/>
-              <w:right w:w="144" w:type="dxa"/>
-            </w:tcMar>
-            <w:hideMark/>
-          </w:tcPr>
-          <w:p>
-            <w:pPr>
-              <w:rPr>
-                <w:lang w:val="es-ES"/>
-              </w:rPr>
-            </w:pPr>
+            <w:tcW w:w="1490" w:type="dxa"/>
+            <w:shd w:val="clear" w:color="auto" w:fill="auto"/>
+            <w:tcMar>
+              <w:top w:w="72" w:type="dxa"/>
+              <w:left w:w="144" w:type="dxa"/>
+              <w:bottom w:w="72" w:type="dxa"/>
+              <w:right w:w="144" w:type="dxa"/>
+            </w:tcMar>
+            <w:hideMark/>
+          </w:tcPr>
+          <w:p>
+            <w:pPr>
+              <w:rPr>
+                <w:lang w:val="es-ES"/>
+              </w:rPr>
+            </w:pPr>
+            <w:proofErr w:type="spellStart"/>
             <w:r>
               <w:rPr>
                 <w:b/>
@@ -2907,11 +4586,12 @@
               </w:rPr>
               <w:t>Scope</w:t>
             </w:r>
-          </w:p>
-        </w:tc>
-        <w:tc>
-          <w:tcPr>
-            <w:tcW w:w="6937" w:type="dxa"/>
+            <w:proofErr w:type="spellEnd"/>
+          </w:p>
+        </w:tc>
+        <w:tc>
+          <w:tcPr>
+            <w:tcW w:w="6860" w:type="dxa"/>
             <w:shd w:val="clear" w:color="auto" w:fill="auto"/>
             <w:tcMar>
               <w:top w:w="72" w:type="dxa"/>
@@ -2944,12 +4624,14 @@
                 <w:lang w:val="es-ES"/>
               </w:rPr>
             </w:pPr>
+            <w:proofErr w:type="spellStart"/>
             <w:r>
               <w:rPr>
                 <w:lang w:val="es-ES"/>
               </w:rPr>
               <w:t>All</w:t>
             </w:r>
+            <w:proofErr w:type="spellEnd"/>
           </w:p>
           <w:p>
             <w:pPr>
@@ -2990,22 +4672,23 @@
         </w:trPr>
         <w:tc>
           <w:tcPr>
-            <w:tcW w:w="1413" w:type="dxa"/>
-            <w:shd w:val="clear" w:color="auto" w:fill="auto"/>
-            <w:tcMar>
-              <w:top w:w="72" w:type="dxa"/>
-              <w:left w:w="144" w:type="dxa"/>
-              <w:bottom w:w="72" w:type="dxa"/>
-              <w:right w:w="144" w:type="dxa"/>
-            </w:tcMar>
-            <w:hideMark/>
-          </w:tcPr>
-          <w:p>
-            <w:pPr>
-              <w:rPr>
-                <w:lang w:val="es-ES"/>
-              </w:rPr>
-            </w:pPr>
+            <w:tcW w:w="1490" w:type="dxa"/>
+            <w:shd w:val="clear" w:color="auto" w:fill="auto"/>
+            <w:tcMar>
+              <w:top w:w="72" w:type="dxa"/>
+              <w:left w:w="144" w:type="dxa"/>
+              <w:bottom w:w="72" w:type="dxa"/>
+              <w:right w:w="144" w:type="dxa"/>
+            </w:tcMar>
+            <w:hideMark/>
+          </w:tcPr>
+          <w:p>
+            <w:pPr>
+              <w:rPr>
+                <w:lang w:val="es-ES"/>
+              </w:rPr>
+            </w:pPr>
+            <w:proofErr w:type="spellStart"/>
             <w:r>
               <w:rPr>
                 <w:b/>
@@ -3014,11 +4697,12 @@
               </w:rPr>
               <w:t>Source</w:t>
             </w:r>
-          </w:p>
-        </w:tc>
-        <w:tc>
-          <w:tcPr>
-            <w:tcW w:w="6937" w:type="dxa"/>
+            <w:proofErr w:type="spellEnd"/>
+          </w:p>
+        </w:tc>
+        <w:tc>
+          <w:tcPr>
+            <w:tcW w:w="6860" w:type="dxa"/>
             <w:shd w:val="clear" w:color="auto" w:fill="auto"/>
             <w:tcMar>
               <w:top w:w="72" w:type="dxa"/>
@@ -3046,7 +4730,23 @@
                 <w:iCs/>
                 <w:lang w:val="en-US"/>
               </w:rPr>
-              <w:t>source from whcih the PPI measure can be taken</w:t>
+              <w:t xml:space="preserve">source from </w:t>
+            </w:r>
+            <w:r>
+              <w:rPr>
+                <w:i/>
+                <w:iCs/>
+                <w:lang w:val="en-US"/>
+              </w:rPr>
+              <w:t>which</w:t>
+            </w:r>
+            <w:r>
+              <w:rPr>
+                <w:i/>
+                <w:iCs/>
+                <w:lang w:val="en-US"/>
+              </w:rPr>
+              <w:t xml:space="preserve"> the PPI measure can be taken</w:t>
             </w:r>
             <w:r>
               <w:rPr>
@@ -3063,22 +4763,23 @@
         </w:trPr>
         <w:tc>
           <w:tcPr>
-            <w:tcW w:w="1413" w:type="dxa"/>
-            <w:shd w:val="clear" w:color="auto" w:fill="auto"/>
-            <w:tcMar>
-              <w:top w:w="72" w:type="dxa"/>
-              <w:left w:w="144" w:type="dxa"/>
-              <w:bottom w:w="72" w:type="dxa"/>
-              <w:right w:w="144" w:type="dxa"/>
-            </w:tcMar>
-            <w:hideMark/>
-          </w:tcPr>
-          <w:p>
-            <w:pPr>
-              <w:rPr>
-                <w:lang w:val="es-ES"/>
-              </w:rPr>
-            </w:pPr>
+            <w:tcW w:w="1490" w:type="dxa"/>
+            <w:shd w:val="clear" w:color="auto" w:fill="auto"/>
+            <w:tcMar>
+              <w:top w:w="72" w:type="dxa"/>
+              <w:left w:w="144" w:type="dxa"/>
+              <w:bottom w:w="72" w:type="dxa"/>
+              <w:right w:w="144" w:type="dxa"/>
+            </w:tcMar>
+            <w:hideMark/>
+          </w:tcPr>
+          <w:p>
+            <w:pPr>
+              <w:rPr>
+                <w:lang w:val="es-ES"/>
+              </w:rPr>
+            </w:pPr>
+            <w:proofErr w:type="spellStart"/>
             <w:r>
               <w:rPr>
                 <w:b/>
@@ -3087,11 +4788,12 @@
               </w:rPr>
               <w:t>Responsible</w:t>
             </w:r>
-          </w:p>
-        </w:tc>
-        <w:tc>
-          <w:tcPr>
-            <w:tcW w:w="6937" w:type="dxa"/>
+            <w:proofErr w:type="spellEnd"/>
+          </w:p>
+        </w:tc>
+        <w:tc>
+          <w:tcPr>
+            <w:tcW w:w="6860" w:type="dxa"/>
             <w:shd w:val="clear" w:color="auto" w:fill="auto"/>
             <w:tcMar>
               <w:top w:w="72" w:type="dxa"/>
@@ -3127,6 +4829,7 @@
               </w:rPr>
               <w:t>&gt;|&lt;</w:t>
             </w:r>
+            <w:proofErr w:type="spellStart"/>
             <w:r>
               <w:rPr>
                 <w:i/>
@@ -3135,12 +4838,14 @@
               </w:rPr>
               <w:t>department</w:t>
             </w:r>
+            <w:proofErr w:type="spellEnd"/>
             <w:r>
               <w:rPr>
                 <w:lang w:val="es-ES"/>
               </w:rPr>
               <w:t>&gt;|&lt;</w:t>
             </w:r>
+            <w:proofErr w:type="spellStart"/>
             <w:r>
               <w:rPr>
                 <w:i/>
@@ -3149,12 +4854,14 @@
               </w:rPr>
               <w:t>organisation</w:t>
             </w:r>
+            <w:proofErr w:type="spellEnd"/>
             <w:r>
               <w:rPr>
                 <w:lang w:val="es-ES"/>
               </w:rPr>
               <w:t>&gt;|&lt;</w:t>
             </w:r>
+            <w:proofErr w:type="spellStart"/>
             <w:r>
               <w:rPr>
                 <w:i/>
@@ -3163,6 +4870,7 @@
               </w:rPr>
               <w:t>person</w:t>
             </w:r>
+            <w:proofErr w:type="spellEnd"/>
             <w:r>
               <w:rPr>
                 <w:lang w:val="es-ES"/>
@@ -3178,22 +4886,23 @@
         </w:trPr>
         <w:tc>
           <w:tcPr>
-            <w:tcW w:w="1413" w:type="dxa"/>
-            <w:shd w:val="clear" w:color="auto" w:fill="auto"/>
-            <w:tcMar>
-              <w:top w:w="72" w:type="dxa"/>
-              <w:left w:w="144" w:type="dxa"/>
-              <w:bottom w:w="72" w:type="dxa"/>
-              <w:right w:w="144" w:type="dxa"/>
-            </w:tcMar>
-            <w:hideMark/>
-          </w:tcPr>
-          <w:p>
-            <w:pPr>
-              <w:rPr>
-                <w:lang w:val="es-ES"/>
-              </w:rPr>
-            </w:pPr>
+            <w:tcW w:w="1490" w:type="dxa"/>
+            <w:shd w:val="clear" w:color="auto" w:fill="auto"/>
+            <w:tcMar>
+              <w:top w:w="72" w:type="dxa"/>
+              <w:left w:w="144" w:type="dxa"/>
+              <w:bottom w:w="72" w:type="dxa"/>
+              <w:right w:w="144" w:type="dxa"/>
+            </w:tcMar>
+            <w:hideMark/>
+          </w:tcPr>
+          <w:p>
+            <w:pPr>
+              <w:rPr>
+                <w:lang w:val="es-ES"/>
+              </w:rPr>
+            </w:pPr>
+            <w:proofErr w:type="spellStart"/>
             <w:r>
               <w:rPr>
                 <w:b/>
@@ -3202,11 +4911,12 @@
               </w:rPr>
               <w:t>Informed</w:t>
             </w:r>
-          </w:p>
-        </w:tc>
-        <w:tc>
-          <w:tcPr>
-            <w:tcW w:w="6937" w:type="dxa"/>
+            <w:proofErr w:type="spellEnd"/>
+          </w:p>
+        </w:tc>
+        <w:tc>
+          <w:tcPr>
+            <w:tcW w:w="6860" w:type="dxa"/>
             <w:shd w:val="clear" w:color="auto" w:fill="auto"/>
             <w:tcMar>
               <w:top w:w="72" w:type="dxa"/>
@@ -3242,6 +4952,7 @@
               </w:rPr>
               <w:t>&gt;|&lt;</w:t>
             </w:r>
+            <w:proofErr w:type="spellStart"/>
             <w:r>
               <w:rPr>
                 <w:i/>
@@ -3250,12 +4961,14 @@
               </w:rPr>
               <w:t>department</w:t>
             </w:r>
+            <w:proofErr w:type="spellEnd"/>
             <w:r>
               <w:rPr>
                 <w:lang w:val="es-ES"/>
               </w:rPr>
               <w:t>&gt;|&lt;</w:t>
             </w:r>
+            <w:proofErr w:type="spellStart"/>
             <w:r>
               <w:rPr>
                 <w:i/>
@@ -3264,12 +4977,14 @@
               </w:rPr>
               <w:t>organisation</w:t>
             </w:r>
+            <w:proofErr w:type="spellEnd"/>
             <w:r>
               <w:rPr>
                 <w:lang w:val="es-ES"/>
               </w:rPr>
               <w:t>&gt;|&lt;</w:t>
             </w:r>
+            <w:proofErr w:type="spellStart"/>
             <w:r>
               <w:rPr>
                 <w:i/>
@@ -3278,6 +4993,7 @@
               </w:rPr>
               <w:t>person</w:t>
             </w:r>
+            <w:proofErr w:type="spellEnd"/>
             <w:r>
               <w:rPr>
                 <w:lang w:val="es-ES"/>
@@ -3293,22 +5009,23 @@
         </w:trPr>
         <w:tc>
           <w:tcPr>
-            <w:tcW w:w="1413" w:type="dxa"/>
-            <w:shd w:val="clear" w:color="auto" w:fill="auto"/>
-            <w:tcMar>
-              <w:top w:w="72" w:type="dxa"/>
-              <w:left w:w="144" w:type="dxa"/>
-              <w:bottom w:w="72" w:type="dxa"/>
-              <w:right w:w="144" w:type="dxa"/>
-            </w:tcMar>
-            <w:hideMark/>
-          </w:tcPr>
-          <w:p>
-            <w:pPr>
-              <w:rPr>
-                <w:lang w:val="es-ES"/>
-              </w:rPr>
-            </w:pPr>
+            <w:tcW w:w="1490" w:type="dxa"/>
+            <w:shd w:val="clear" w:color="auto" w:fill="auto"/>
+            <w:tcMar>
+              <w:top w:w="72" w:type="dxa"/>
+              <w:left w:w="144" w:type="dxa"/>
+              <w:bottom w:w="72" w:type="dxa"/>
+              <w:right w:w="144" w:type="dxa"/>
+            </w:tcMar>
+            <w:hideMark/>
+          </w:tcPr>
+          <w:p>
+            <w:pPr>
+              <w:rPr>
+                <w:lang w:val="es-ES"/>
+              </w:rPr>
+            </w:pPr>
+            <w:proofErr w:type="spellStart"/>
             <w:r>
               <w:rPr>
                 <w:b/>
@@ -3317,11 +5034,12 @@
               </w:rPr>
               <w:t>Comments</w:t>
             </w:r>
-          </w:p>
-        </w:tc>
-        <w:tc>
-          <w:tcPr>
-            <w:tcW w:w="6937" w:type="dxa"/>
+            <w:proofErr w:type="spellEnd"/>
+          </w:p>
+        </w:tc>
+        <w:tc>
+          <w:tcPr>
+            <w:tcW w:w="6860" w:type="dxa"/>
             <w:shd w:val="clear" w:color="auto" w:fill="auto"/>
             <w:tcMar>
               <w:top w:w="72" w:type="dxa"/>
@@ -3362,6 +5080,84 @@
       </w:tr>
     </w:tbl>
     <w:p/>
+    <w:p/>
+    <w:p>
+      <w:r>
+        <w:t xml:space="preserve">PD: Los </w:t>
+      </w:r>
+      <w:proofErr w:type="spellStart"/>
+      <w:r>
+        <w:t>nombres</w:t>
+      </w:r>
+      <w:proofErr w:type="spellEnd"/>
+      <w:r>
+        <w:t xml:space="preserve"> de los PPIs </w:t>
+      </w:r>
+      <w:proofErr w:type="spellStart"/>
+      <w:r>
+        <w:t>deben</w:t>
+      </w:r>
+      <w:proofErr w:type="spellEnd"/>
+      <w:r>
+        <w:t xml:space="preserve"> ser </w:t>
+      </w:r>
+      <w:proofErr w:type="spellStart"/>
+      <w:r>
+        <w:t>cortos</w:t>
+      </w:r>
+      <w:proofErr w:type="spellEnd"/>
+      <w:r>
+        <w:t xml:space="preserve">, no debe </w:t>
+      </w:r>
+      <w:proofErr w:type="spellStart"/>
+      <w:r>
+        <w:t>contener</w:t>
+      </w:r>
+      <w:proofErr w:type="spellEnd"/>
+      <w:r>
+        <w:t xml:space="preserve"> </w:t>
+      </w:r>
+      <w:proofErr w:type="spellStart"/>
+      <w:r>
+        <w:t>explicaciones</w:t>
+      </w:r>
+      <w:proofErr w:type="spellEnd"/>
+      <w:r>
+        <w:t xml:space="preserve"> del PPI </w:t>
+      </w:r>
+      <w:proofErr w:type="spellStart"/>
+      <w:r>
+        <w:t>sino</w:t>
+      </w:r>
+      <w:proofErr w:type="spellEnd"/>
+      <w:r>
+        <w:t xml:space="preserve"> </w:t>
+      </w:r>
+      <w:proofErr w:type="spellStart"/>
+      <w:r>
+        <w:t>frases</w:t>
+      </w:r>
+      <w:proofErr w:type="spellEnd"/>
+      <w:r>
+        <w:t xml:space="preserve"> </w:t>
+      </w:r>
+      <w:proofErr w:type="spellStart"/>
+      <w:r>
+        <w:t>cortas</w:t>
+      </w:r>
+      <w:proofErr w:type="spellEnd"/>
+      <w:r>
+        <w:t xml:space="preserve"> </w:t>
+      </w:r>
+      <w:proofErr w:type="spellStart"/>
+      <w:r>
+        <w:t>explicativas</w:t>
+      </w:r>
+      <w:proofErr w:type="spellEnd"/>
+      <w:r>
+        <w:t>.</w:t>
+      </w:r>
+    </w:p>
     <w:sectPr>
       <w:pgSz w:w="11900" w:h="16840"/>
       <w:pgMar w:top="1417" w:right="1701" w:bottom="1417" w:left="1701" w:header="708" w:footer="708" w:gutter="0"/>
@@ -3782,6 +5578,7 @@
     <w:lsdException w:name="HTML Sample" w:semiHidden="1" w:unhideWhenUsed="1"/>
     <w:lsdException w:name="HTML Typewriter" w:semiHidden="1" w:unhideWhenUsed="1"/>
     <w:lsdException w:name="HTML Variable" w:semiHidden="1" w:unhideWhenUsed="1"/>
+    <w:lsdException w:name="Normal Table" w:semiHidden="1" w:unhideWhenUsed="1"/>
     <w:lsdException w:name="annotation subject" w:semiHidden="1" w:unhideWhenUsed="1"/>
     <w:lsdException w:name="No List" w:semiHidden="1" w:unhideWhenUsed="1"/>
     <w:lsdException w:name="Outline List 1" w:semiHidden="1" w:unhideWhenUsed="1"/>
@@ -3824,8 +5621,11 @@
     <w:lsdException w:name="Table Contemporary" w:semiHidden="1" w:unhideWhenUsed="1"/>
     <w:lsdException w:name="Table Elegant" w:semiHidden="1" w:unhideWhenUsed="1"/>
     <w:lsdException w:name="Table Professional" w:semiHidden="1" w:unhideWhenUsed="1"/>
+    <w:lsdException w:name="Table Subtle 1" w:semiHidden="1" w:unhideWhenUsed="1"/>
     <w:lsdException w:name="Table Subtle 2" w:semiHidden="1" w:unhideWhenUsed="1"/>
     <w:lsdException w:name="Table Web 1" w:semiHidden="1" w:unhideWhenUsed="1"/>
+    <w:lsdException w:name="Table Web 2" w:semiHidden="1" w:unhideWhenUsed="1"/>
+    <w:lsdException w:name="Table Web 3" w:semiHidden="1" w:unhideWhenUsed="1"/>
     <w:lsdException w:name="Balloon Text" w:semiHidden="1" w:unhideWhenUsed="1"/>
     <w:lsdException w:name="Table Grid" w:uiPriority="39"/>
     <w:lsdException w:name="Table Theme" w:semiHidden="1" w:unhideWhenUsed="1"/>
@@ -4355,12 +6155,6 @@
 </file>
 
 <file path=customXml/item2.xml><?xml version="1.0" encoding="utf-8"?>
-<p:properties xmlns:p="http://schemas.microsoft.com/office/2006/metadata/properties" xmlns:xsi="http://www.w3.org/2001/XMLSchema-instance" xmlns:pc="http://schemas.microsoft.com/office/infopath/2007/PartnerControls">
-  <documentManagement/>
-</p:properties>
-</file>
-
-<file path=customXml/item3.xml><?xml version="1.0" encoding="utf-8"?>
 <ct:contentTypeSchema xmlns:ct="http://schemas.microsoft.com/office/2006/metadata/contentType" xmlns:ma="http://schemas.microsoft.com/office/2006/metadata/properties/metaAttributes" ct:_="" ma:_="" ma:contentTypeName="Documento" ma:contentTypeID="0x010100347719F8975E6B40892C239B1A026DCC" ma:contentTypeVersion="9" ma:contentTypeDescription="Crear nuevo documento." ma:contentTypeScope="" ma:versionID="f69e3ef7990c44d53c9fa762ab5bf660">
   <xsd:schema xmlns:xsd="http://www.w3.org/2001/XMLSchema" xmlns:xs="http://www.w3.org/2001/XMLSchema" xmlns:p="http://schemas.microsoft.com/office/2006/metadata/properties" xmlns:ns2="62bb11d2-8d31-4cd0-891a-0f277b27f151" targetNamespace="http://schemas.microsoft.com/office/2006/metadata/properties" ma:root="true" ma:fieldsID="546acade0579b888378ece0c33411327" ns2:_="">
     <xsd:import namespace="62bb11d2-8d31-4cd0-891a-0f277b27f151"/>
@@ -4538,6 +6332,12 @@
 </ct:contentTypeSchema>
 </file>
 
+<file path=customXml/item3.xml><?xml version="1.0" encoding="utf-8"?>
+<p:properties xmlns:p="http://schemas.microsoft.com/office/2006/metadata/properties" xmlns:xsi="http://www.w3.org/2001/XMLSchema-instance" xmlns:pc="http://schemas.microsoft.com/office/infopath/2007/PartnerControls">
+  <documentManagement/>
+</p:properties>
+</file>
+
 <file path=customXml/itemProps1.xml><?xml version="1.0" encoding="utf-8"?>
 <ds:datastoreItem xmlns:ds="http://schemas.openxmlformats.org/officeDocument/2006/customXml" ds:itemID="{7011F6A0-7459-4AB7-B273-3642264D10B3}">
   <ds:schemaRefs>
@@ -4547,15 +6347,6 @@
 </file>
 
 <file path=customXml/itemProps2.xml><?xml version="1.0" encoding="utf-8"?>
-<ds:datastoreItem xmlns:ds="http://schemas.openxmlformats.org/officeDocument/2006/customXml" ds:itemID="{00120D58-C5C6-4802-B830-59408354DFCB}">
-  <ds:schemaRefs>
-    <ds:schemaRef ds:uri="http://schemas.microsoft.com/office/2006/metadata/properties"/>
-    <ds:schemaRef ds:uri="http://schemas.microsoft.com/office/infopath/2007/PartnerControls"/>
-  </ds:schemaRefs>
-</ds:datastoreItem>
-</file>
-
-<file path=customXml/itemProps3.xml><?xml version="1.0" encoding="utf-8"?>
 <ds:datastoreItem xmlns:ds="http://schemas.openxmlformats.org/officeDocument/2006/customXml" ds:itemID="{E1987EEF-FE3E-4C05-9231-7959CA0D056C}">
   <ds:schemaRefs>
     <ds:schemaRef ds:uri="http://schemas.microsoft.com/office/2006/metadata/contentType"/>
@@ -4571,4 +6362,13 @@
     <ds:schemaRef ds:uri="http://schemas.microsoft.com/internal/obd"/>
   </ds:schemaRefs>
 </ds:datastoreItem>
+</file>
+
+<file path=customXml/itemProps3.xml><?xml version="1.0" encoding="utf-8"?>
+<ds:datastoreItem xmlns:ds="http://schemas.openxmlformats.org/officeDocument/2006/customXml" ds:itemID="{00120D58-C5C6-4802-B830-59408354DFCB}">
+  <ds:schemaRefs>
+    <ds:schemaRef ds:uri="http://schemas.microsoft.com/office/2006/metadata/properties"/>
+    <ds:schemaRef ds:uri="http://schemas.microsoft.com/office/infopath/2007/PartnerControls"/>
+  </ds:schemaRefs>
+</ds:datastoreItem>
 </file>
</xml_diff>